<commit_message>
changes for sequence add collection
</commit_message>
<xml_diff>
--- a/MyProjectWork/SimpleMultiSequenceLearning/Documentation/Multi Image-Sequence Learning Project.docx
+++ b/MyProjectWork/SimpleMultiSequenceLearning/Documentation/Multi Image-Sequence Learning Project.docx
@@ -217,7 +217,15 @@
         <w:t xml:space="preserve">sensory inputs </w:t>
       </w:r>
       <w:r>
-        <w:t xml:space="preserve">is useful/critical. Based on multiple known features of neurons, a theoretical framework as been proposed for sequence learning </w:t>
+        <w:t xml:space="preserve">is useful/critical. Based on multiple known features of neurons, a theoretical framework </w:t>
+      </w:r>
+      <w:proofErr w:type="spellStart"/>
+      <w:r>
+        <w:t>as</w:t>
+      </w:r>
+      <w:proofErr w:type="spellEnd"/>
+      <w:r>
+        <w:t xml:space="preserve"> been proposed for sequence learning </w:t>
       </w:r>
       <w:r>
         <w:t xml:space="preserve">in the cortex is </w:t>
@@ -381,22 +389,12 @@
         </w:rPr>
         <w:t>The medical sciences have advanced to provide us major understanding on the working of cortex. Investigations have concluded that many cortical regions are part of the temporal sequence processing [</w:t>
       </w:r>
-      <w:commentRangeStart w:id="1"/>
       <w:r>
         <w:rPr>
           <w:lang w:val="en-IN"/>
         </w:rPr>
         <w:t>1</w:t>
       </w:r>
-      <w:commentRangeEnd w:id="1"/>
-      <w:r>
-        <w:rPr>
-          <w:rStyle w:val="CommentReference"/>
-          <w:spacing w:val="0"/>
-          <w:lang w:val="en-US" w:eastAsia="en-US"/>
-        </w:rPr>
-        <w:commentReference w:id="1"/>
-      </w:r>
       <w:r>
         <w:rPr>
           <w:lang w:val="en-IN"/>
@@ -425,29 +423,7 @@
         <w:rPr>
           <w:lang w:val="en-IN"/>
         </w:rPr>
-        <w:t xml:space="preserve"> [</w:t>
-      </w:r>
-      <w:commentRangeStart w:id="2"/>
-      <w:r>
-        <w:rPr>
-          <w:lang w:val="en-IN"/>
-        </w:rPr>
-        <w:t>3</w:t>
-      </w:r>
-      <w:commentRangeEnd w:id="2"/>
-      <w:r>
-        <w:rPr>
-          <w:rStyle w:val="CommentReference"/>
-          <w:spacing w:val="0"/>
-          <w:lang w:val="en-US" w:eastAsia="en-US"/>
-        </w:rPr>
-        <w:commentReference w:id="2"/>
-      </w:r>
-      <w:r>
-        <w:rPr>
-          <w:lang w:val="en-IN"/>
-        </w:rPr>
-        <w:t>]</w:t>
+        <w:t xml:space="preserve"> [3]</w:t>
       </w:r>
       <w:r>
         <w:rPr>
@@ -505,51 +481,7 @@
         <w:rPr>
           <w:lang w:val="en-IN"/>
         </w:rPr>
-        <w:t>Hierarchical Temporal Memory (HTM) is a Biomimetics model which is based on the principles of memory predictions developed by scientists to capture the architectural and algorithmic features of neocortex [</w:t>
-      </w:r>
-      <w:commentRangeStart w:id="3"/>
-      <w:r>
-        <w:rPr>
-          <w:lang w:val="en-IN"/>
-        </w:rPr>
-        <w:t>4</w:t>
-      </w:r>
-      <w:commentRangeEnd w:id="3"/>
-      <w:r>
-        <w:rPr>
-          <w:rStyle w:val="CommentReference"/>
-          <w:spacing w:val="0"/>
-          <w:lang w:val="en-US" w:eastAsia="en-US"/>
-        </w:rPr>
-        <w:commentReference w:id="3"/>
-      </w:r>
-      <w:r>
-        <w:rPr>
-          <w:lang w:val="en-IN"/>
-        </w:rPr>
-        <w:t>][</w:t>
-      </w:r>
-      <w:commentRangeStart w:id="4"/>
-      <w:r>
-        <w:rPr>
-          <w:lang w:val="en-IN"/>
-        </w:rPr>
-        <w:t>5</w:t>
-      </w:r>
-      <w:commentRangeEnd w:id="4"/>
-      <w:r>
-        <w:rPr>
-          <w:rStyle w:val="CommentReference"/>
-          <w:spacing w:val="0"/>
-          <w:lang w:val="en-US" w:eastAsia="en-US"/>
-        </w:rPr>
-        <w:commentReference w:id="4"/>
-      </w:r>
-      <w:r>
-        <w:rPr>
-          <w:lang w:val="en-IN"/>
-        </w:rPr>
-        <w:t>]. HTM has given results that is promising in pattern recognition. This can learn the temporal sequences and spatial flow of sensory input</w:t>
+        <w:t>Hierarchical Temporal Memory (HTM) is a Biomimetics model which is based on the principles of memory predictions developed by scientists to capture the architectural and algorithmic features of neocortex [4][5]. HTM has given results that is promising in pattern recognition. This can learn the temporal sequences and spatial flow of sensory input</w:t>
       </w:r>
       <w:r>
         <w:rPr>
@@ -695,22 +627,12 @@
         </w:rPr>
         <w:t>ortex Layers [</w:t>
       </w:r>
-      <w:commentRangeStart w:id="5"/>
       <w:r>
         <w:rPr>
           <w:lang w:val="en-IN"/>
         </w:rPr>
         <w:t>6</w:t>
       </w:r>
-      <w:commentRangeEnd w:id="5"/>
-      <w:r>
-        <w:rPr>
-          <w:rStyle w:val="CommentReference"/>
-          <w:spacing w:val="0"/>
-          <w:lang w:val="en-US" w:eastAsia="en-US"/>
-        </w:rPr>
-        <w:commentReference w:id="5"/>
-      </w:r>
       <w:r>
         <w:rPr>
           <w:lang w:val="en-IN"/>
@@ -747,50 +669,18 @@
         <w:rPr>
           <w:lang w:val="en-US"/>
         </w:rPr>
-        <w:t xml:space="preserve"> [</w:t>
-      </w:r>
-      <w:commentRangeStart w:id="6"/>
+        <w:t xml:space="preserve"> [7]</w:t>
+      </w:r>
       <w:r>
         <w:rPr>
           <w:lang w:val="en-US"/>
         </w:rPr>
-        <w:t>7</w:t>
-      </w:r>
-      <w:commentRangeStart w:id="7"/>
-      <w:commentRangeEnd w:id="7"/>
-      <w:r>
-        <w:rPr>
-          <w:rStyle w:val="CommentReference"/>
-          <w:spacing w:val="0"/>
-          <w:lang w:val="en-US" w:eastAsia="en-US"/>
-        </w:rPr>
-        <w:commentReference w:id="7"/>
-      </w:r>
-      <w:commentRangeEnd w:id="6"/>
-      <w:r>
-        <w:rPr>
-          <w:rStyle w:val="CommentReference"/>
-          <w:spacing w:val="0"/>
-          <w:lang w:val="en-US" w:eastAsia="en-US"/>
-        </w:rPr>
-        <w:commentReference w:id="6"/>
+        <w:t>. Study has also confirmed that the biological neurons perform more complicated functions</w:t>
       </w:r>
       <w:r>
         <w:rPr>
           <w:lang w:val="en-US"/>
         </w:rPr>
-        <w:t>]</w:t>
-      </w:r>
-      <w:r>
-        <w:rPr>
-          <w:lang w:val="en-US"/>
-        </w:rPr>
-        <w:t>. Study has also confirmed that the biological neurons perform more complicated functions</w:t>
-      </w:r>
-      <w:r>
-        <w:rPr>
-          <w:lang w:val="en-US"/>
-        </w:rPr>
         <w:t>.</w:t>
       </w:r>
     </w:p>
@@ -846,27 +736,17 @@
         </w:rPr>
         <w:t>Prediction is the primary function of the cortex and foundation for intelligence [</w:t>
       </w:r>
-      <w:commentRangeStart w:id="8"/>
-      <w:r>
-        <w:rPr>
-          <w:lang w:val="en-IN"/>
-        </w:rPr>
-        <w:t>8</w:t>
-      </w:r>
-      <w:commentRangeEnd w:id="8"/>
-      <w:r>
-        <w:rPr>
-          <w:rStyle w:val="CommentReference"/>
-          <w:spacing w:val="0"/>
-          <w:lang w:val="en-US" w:eastAsia="en-US"/>
-        </w:rPr>
-        <w:commentReference w:id="8"/>
-      </w:r>
-      <w:r>
-        <w:rPr>
-          <w:lang w:val="en-IN"/>
-        </w:rPr>
-        <w:t xml:space="preserve">]. </w:t>
+      <w:r>
+        <w:rPr>
+          <w:lang w:val="en-IN"/>
+        </w:rPr>
+        <w:t>5]</w:t>
+      </w:r>
+      <w:r>
+        <w:rPr>
+          <w:lang w:val="en-IN"/>
+        </w:rPr>
+        <w:t xml:space="preserve">. </w:t>
       </w:r>
       <w:r>
         <w:rPr>
@@ -1037,41 +917,122 @@
         <w:rPr>
           <w:lang w:val="en-IN"/>
         </w:rPr>
-        <w:t xml:space="preserve"> 1) Cancer Peptides sequences</w:t>
-      </w:r>
-      <w:r>
-        <w:rPr>
-          <w:lang w:val="en-IN"/>
-        </w:rPr>
-        <w:t xml:space="preserve"> [</w:t>
-      </w:r>
-      <w:commentRangeStart w:id="9"/>
-      <w:r>
-        <w:rPr>
-          <w:lang w:val="en-IN"/>
-        </w:rPr>
-        <w:t>9</w:t>
-      </w:r>
-      <w:commentRangeEnd w:id="9"/>
-      <w:r>
-        <w:rPr>
-          <w:rStyle w:val="CommentReference"/>
-          <w:spacing w:val="0"/>
-          <w:lang w:val="en-US" w:eastAsia="en-US"/>
-        </w:rPr>
-        <w:commentReference w:id="9"/>
-      </w:r>
-      <w:r>
-        <w:rPr>
-          <w:lang w:val="en-IN"/>
-        </w:rPr>
-        <w:t>]</w:t>
-      </w:r>
-      <w:r>
-        <w:rPr>
-          <w:lang w:val="en-IN"/>
-        </w:rPr>
-        <w:t xml:space="preserve"> 2) Sequence of Images</w:t>
+        <w:t xml:space="preserve"> </w:t>
+      </w:r>
+      <w:r>
+        <w:rPr>
+          <w:lang w:val="en-IN"/>
+        </w:rPr>
+        <w:t>1) Numbers 2</w:t>
+      </w:r>
+      <w:r>
+        <w:rPr>
+          <w:lang w:val="en-IN"/>
+        </w:rPr>
+        <w:t xml:space="preserve">) </w:t>
+      </w:r>
+      <w:r>
+        <w:rPr>
+          <w:lang w:val="en-IN"/>
+        </w:rPr>
+        <w:t>Alphabets/</w:t>
+      </w:r>
+      <w:r>
+        <w:rPr>
+          <w:lang w:val="en-IN"/>
+        </w:rPr>
+        <w:t>Cancer Peptides sequences</w:t>
+      </w:r>
+      <w:r>
+        <w:rPr>
+          <w:lang w:val="en-IN"/>
+        </w:rPr>
+        <w:t xml:space="preserve"> [9]</w:t>
+      </w:r>
+      <w:r>
+        <w:rPr>
+          <w:lang w:val="en-IN"/>
+        </w:rPr>
+        <w:t xml:space="preserve"> </w:t>
+      </w:r>
+      <w:r>
+        <w:rPr>
+          <w:lang w:val="en-IN"/>
+        </w:rPr>
+        <w:t>3</w:t>
+      </w:r>
+      <w:r>
+        <w:rPr>
+          <w:lang w:val="en-IN"/>
+        </w:rPr>
+        <w:t>) Sequence of Images</w:t>
+      </w:r>
+    </w:p>
+    <w:p>
+      <w:pPr>
+        <w:pStyle w:val="Heading2"/>
+      </w:pPr>
+      <w:r>
+        <w:t>Sequence of Numbers dataset</w:t>
+      </w:r>
+    </w:p>
+    <w:p>
+      <w:pPr>
+        <w:pStyle w:val="BodyText"/>
+        <w:rPr>
+          <w:lang w:val="en-IN"/>
+        </w:rPr>
+      </w:pPr>
+      <w:r>
+        <w:rPr>
+          <w:lang w:val="en-IN"/>
+        </w:rPr>
+        <w:t xml:space="preserve">In this sequence learning experiment, we have used various sequence of numbers as dataset. The sequence of numbers </w:t>
+      </w:r>
+      <w:r>
+        <w:rPr>
+          <w:lang w:val="en-IN"/>
+        </w:rPr>
+        <w:t>is</w:t>
+      </w:r>
+      <w:r>
+        <w:rPr>
+          <w:lang w:val="en-IN"/>
+        </w:rPr>
+        <w:t xml:space="preserve"> labelled and trained to predict the sequences by using the prediction algorithm. The input sequences </w:t>
+      </w:r>
+      <w:r>
+        <w:rPr>
+          <w:lang w:val="en-IN"/>
+        </w:rPr>
+        <w:t xml:space="preserve">can </w:t>
+      </w:r>
+      <w:r>
+        <w:rPr>
+          <w:lang w:val="en-IN"/>
+        </w:rPr>
+        <w:t xml:space="preserve">be </w:t>
+      </w:r>
+      <w:r>
+        <w:rPr>
+          <w:lang w:val="en-IN"/>
+        </w:rPr>
+        <w:t>given in real-time.</w:t>
+      </w:r>
+    </w:p>
+    <w:p>
+      <w:pPr>
+        <w:pStyle w:val="BodyText"/>
+        <w:rPr>
+          <w:lang w:val="en-IN"/>
+        </w:rPr>
+      </w:pPr>
+      <w:r>
+        <w:rPr>
+          <w:highlight w:val="yellow"/>
+          <w:lang w:val="en-IN"/>
+        </w:rPr>
+        <w:t>Figure: Image for numbers dataset</w:t>
       </w:r>
     </w:p>
     <w:p>
@@ -1193,7 +1154,7 @@
         </w:rPr>
         <w:t xml:space="preserve"> Cancer Peptide Cell Dataset </w:t>
       </w:r>
-      <w:commentRangeStart w:id="10"/>
+      <w:commentRangeStart w:id="1"/>
       <w:r>
         <w:rPr>
           <w:highlight w:val="yellow"/>
@@ -1201,7 +1162,7 @@
         </w:rPr>
         <w:t>Preview</w:t>
       </w:r>
-      <w:commentRangeEnd w:id="10"/>
+      <w:commentRangeEnd w:id="1"/>
       <w:r>
         <w:rPr>
           <w:rStyle w:val="CommentReference"/>
@@ -1209,7 +1170,7 @@
           <w:highlight w:val="yellow"/>
           <w:lang w:val="en-US" w:eastAsia="en-US"/>
         </w:rPr>
-        <w:commentReference w:id="10"/>
+        <w:commentReference w:id="1"/>
       </w:r>
     </w:p>
     <w:p>
@@ -1239,16 +1200,16 @@
       <w:r>
         <w:t xml:space="preserve">. The series of images are different from each other. While training the dataset, we are learning different series of images to identify the category. For HTM, we have used Image encoder to binarize the image and encode it into </w:t>
       </w:r>
-      <w:commentRangeStart w:id="11"/>
+      <w:commentRangeStart w:id="2"/>
       <w:r>
         <w:t>SDR</w:t>
       </w:r>
-      <w:commentRangeEnd w:id="11"/>
+      <w:commentRangeEnd w:id="2"/>
       <w:r>
         <w:rPr>
           <w:rStyle w:val="CommentReference"/>
         </w:rPr>
-        <w:commentReference w:id="11"/>
+        <w:commentReference w:id="2"/>
       </w:r>
       <w:r>
         <w:t>.</w:t>
@@ -1256,6 +1217,22 @@
     </w:p>
     <w:p>
       <w:pPr>
+        <w:jc w:val="both"/>
+      </w:pPr>
+    </w:p>
+    <w:p>
+      <w:pPr>
+        <w:jc w:val="both"/>
+      </w:pPr>
+      <w:r>
+        <w:rPr>
+          <w:highlight w:val="yellow"/>
+        </w:rPr>
+        <w:t>Image needs to be added</w:t>
+      </w:r>
+    </w:p>
+    <w:p>
+      <w:pPr>
         <w:pStyle w:val="Heading2"/>
       </w:pPr>
       <w:r>
@@ -1318,10 +1295,7 @@
         <w:t xml:space="preserve">Spatial Pooler creates SDR input, during which the cells of the active columns are mapped. Each column has network of connection with the next region of input bits via synapses. Many columns would look same but </w:t>
       </w:r>
       <w:r>
-        <w:t xml:space="preserve">these columns are </w:t>
-      </w:r>
-      <w:r>
-        <w:t xml:space="preserve">unique from each other. Different patterns produce different levels of activation, the stronger activation restricts lower activation of the columns. The area of columns </w:t>
+        <w:t xml:space="preserve">these columns are unique from each other. Different patterns produce different levels of activation, the stronger activation restricts lower activation of the columns. The area of columns </w:t>
       </w:r>
       <w:r>
         <w:t>is</w:t>
@@ -1422,17 +1396,54 @@
       <w:r>
         <w:t xml:space="preserve">HTM Algorithm </w:t>
       </w:r>
-      <w:commentRangeStart w:id="12"/>
+      <w:commentRangeStart w:id="3"/>
       <w:r>
         <w:t>Flow</w:t>
       </w:r>
-      <w:commentRangeEnd w:id="12"/>
+      <w:commentRangeEnd w:id="3"/>
       <w:r>
         <w:rPr>
           <w:rStyle w:val="CommentReference"/>
         </w:rPr>
-        <w:commentReference w:id="12"/>
-      </w:r>
+        <w:commentReference w:id="3"/>
+      </w:r>
+    </w:p>
+    <w:p>
+      <w:pPr>
+        <w:pStyle w:val="Heading2"/>
+      </w:pPr>
+      <w:r>
+        <w:t>Sequence of Numbers dataset</w:t>
+      </w:r>
+      <w:r>
+        <w:t xml:space="preserve"> Classification</w:t>
+      </w:r>
+    </w:p>
+    <w:p>
+      <w:pPr>
+        <w:jc w:val="left"/>
+      </w:pPr>
+      <w:r>
+        <w:t xml:space="preserve">       We use sequence of numbers as dataset which are treated as a row of single sequence. Each row is labelled</w:t>
+      </w:r>
+      <w:r>
+        <w:t xml:space="preserve"> that needs to be predicted. We use scalar encoder to train the dataset.</w:t>
+      </w:r>
+    </w:p>
+    <w:p>
+      <w:pPr>
+        <w:jc w:val="left"/>
+      </w:pPr>
+    </w:p>
+    <w:p>
+      <w:pPr>
+        <w:jc w:val="left"/>
+      </w:pPr>
+    </w:p>
+    <w:p>
+      <w:pPr>
+        <w:jc w:val="both"/>
+      </w:pPr>
     </w:p>
     <w:p>
       <w:pPr>
@@ -1475,15 +1486,1478 @@
       </w:r>
     </w:p>
     <w:p>
-      <w:r>
-        <w:rPr>
+      <w:pPr>
+        <w:rPr>
+          <w:b/>
+          <w:bCs/>
+        </w:rPr>
+      </w:pPr>
+      <w:r>
+        <w:rPr>
+          <w:b/>
+          <w:bCs/>
           <w:noProof/>
         </w:rPr>
+        <mc:AlternateContent>
+          <mc:Choice Requires="wps">
+            <w:drawing>
+              <wp:anchor distT="0" distB="0" distL="114300" distR="114300" simplePos="0" relativeHeight="251661824" behindDoc="0" locked="0" layoutInCell="1" allowOverlap="1" wp14:anchorId="62E0508D" wp14:editId="486A3AD9">
+                <wp:simplePos x="0" y="0"/>
+                <wp:positionH relativeFrom="column">
+                  <wp:posOffset>1268095</wp:posOffset>
+                </wp:positionH>
+                <wp:positionV relativeFrom="paragraph">
+                  <wp:posOffset>6985</wp:posOffset>
+                </wp:positionV>
+                <wp:extent cx="260350" cy="228600"/>
+                <wp:effectExtent l="0" t="0" r="25400" b="19050"/>
+                <wp:wrapNone/>
+                <wp:docPr id="3" name="Rectangle: Rounded Corners 3"/>
+                <wp:cNvGraphicFramePr/>
+                <a:graphic xmlns:a="http://schemas.openxmlformats.org/drawingml/2006/main">
+                  <a:graphicData uri="http://schemas.microsoft.com/office/word/2010/wordprocessingShape">
+                    <wps:wsp>
+                      <wps:cNvSpPr/>
+                      <wps:spPr>
+                        <a:xfrm>
+                          <a:off x="0" y="0"/>
+                          <a:ext cx="260350" cy="228600"/>
+                        </a:xfrm>
+                        <a:prstGeom prst="roundRect">
+                          <a:avLst/>
+                        </a:prstGeom>
+                      </wps:spPr>
+                      <wps:style>
+                        <a:lnRef idx="2">
+                          <a:schemeClr val="dk1"/>
+                        </a:lnRef>
+                        <a:fillRef idx="1">
+                          <a:schemeClr val="lt1"/>
+                        </a:fillRef>
+                        <a:effectRef idx="0">
+                          <a:schemeClr val="dk1"/>
+                        </a:effectRef>
+                        <a:fontRef idx="minor">
+                          <a:schemeClr val="dk1"/>
+                        </a:fontRef>
+                      </wps:style>
+                      <wps:txbx>
+                        <w:txbxContent>
+                          <w:p>
+                            <w:pPr>
+                              <w:rPr>
+                                <w:b/>
+                                <w:bCs/>
+                                <w:sz w:val="16"/>
+                                <w:szCs w:val="16"/>
+                              </w:rPr>
+                            </w:pPr>
+                            <w:r>
+                              <w:rPr>
+                                <w:b/>
+                                <w:bCs/>
+                                <w:sz w:val="16"/>
+                                <w:szCs w:val="16"/>
+                              </w:rPr>
+                              <w:t>F</w:t>
+                            </w:r>
+                          </w:p>
+                        </w:txbxContent>
+                      </wps:txbx>
+                      <wps:bodyPr rot="0" spcFirstLastPara="0" vertOverflow="overflow" horzOverflow="overflow" vert="horz" wrap="square" lIns="91440" tIns="45720" rIns="91440" bIns="45720" numCol="1" spcCol="0" rtlCol="0" fromWordArt="0" anchor="ctr" anchorCtr="0" forceAA="0" compatLnSpc="1">
+                        <a:prstTxWarp prst="textNoShape">
+                          <a:avLst/>
+                        </a:prstTxWarp>
+                        <a:noAutofit/>
+                      </wps:bodyPr>
+                    </wps:wsp>
+                  </a:graphicData>
+                </a:graphic>
+                <wp14:sizeRelH relativeFrom="margin">
+                  <wp14:pctWidth>0</wp14:pctWidth>
+                </wp14:sizeRelH>
+                <wp14:sizeRelV relativeFrom="margin">
+                  <wp14:pctHeight>0</wp14:pctHeight>
+                </wp14:sizeRelV>
+              </wp:anchor>
+            </w:drawing>
+          </mc:Choice>
+          <mc:Fallback>
+            <w:pict>
+              <v:roundrect w14:anchorId="62E0508D" id="Rectangle: Rounded Corners 3" o:spid="_x0000_s1026" style="position:absolute;left:0;text-align:left;margin-left:99.85pt;margin-top:.55pt;width:20.5pt;height:18pt;z-index:251661824;visibility:visible;mso-wrap-style:square;mso-width-percent:0;mso-height-percent:0;mso-wrap-distance-left:9pt;mso-wrap-distance-top:0;mso-wrap-distance-right:9pt;mso-wrap-distance-bottom:0;mso-position-horizontal:absolute;mso-position-horizontal-relative:text;mso-position-vertical:absolute;mso-position-vertical-relative:text;mso-width-percent:0;mso-height-percent:0;mso-width-relative:margin;mso-height-relative:margin;v-text-anchor:middle" arcsize="10923f" o:gfxdata="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" fillcolor="white [3201]" strokecolor="black [3200]" strokeweight="1pt">
+                <v:stroke joinstyle="miter"/>
+                <v:textbox>
+                  <w:txbxContent>
+                    <w:p>
+                      <w:pPr>
+                        <w:rPr>
+                          <w:b/>
+                          <w:bCs/>
+                          <w:sz w:val="16"/>
+                          <w:szCs w:val="16"/>
+                        </w:rPr>
+                      </w:pPr>
+                      <w:r>
+                        <w:rPr>
+                          <w:b/>
+                          <w:bCs/>
+                          <w:sz w:val="16"/>
+                          <w:szCs w:val="16"/>
+                        </w:rPr>
+                        <w:t>F</w:t>
+                      </w:r>
+                    </w:p>
+                  </w:txbxContent>
+                </v:textbox>
+              </v:roundrect>
+            </w:pict>
+          </mc:Fallback>
+        </mc:AlternateContent>
+      </w:r>
+    </w:p>
+    <w:p>
+      <w:pPr>
+        <w:rPr>
+          <w:b/>
+          <w:bCs/>
+        </w:rPr>
+      </w:pPr>
+      <w:r>
+        <w:rPr>
+          <w:b/>
+          <w:bCs/>
+          <w:noProof/>
+        </w:rPr>
+        <mc:AlternateContent>
+          <mc:Choice Requires="wps">
+            <w:drawing>
+              <wp:anchor distT="0" distB="0" distL="114300" distR="114300" simplePos="0" relativeHeight="251662848" behindDoc="0" locked="0" layoutInCell="1" allowOverlap="1" wp14:anchorId="72870C10" wp14:editId="275A536A">
+                <wp:simplePos x="0" y="0"/>
+                <wp:positionH relativeFrom="column">
+                  <wp:posOffset>1635125</wp:posOffset>
+                </wp:positionH>
+                <wp:positionV relativeFrom="paragraph">
+                  <wp:posOffset>45085</wp:posOffset>
+                </wp:positionV>
+                <wp:extent cx="266700" cy="254000"/>
+                <wp:effectExtent l="0" t="0" r="19050" b="12700"/>
+                <wp:wrapNone/>
+                <wp:docPr id="4" name="Rectangle: Rounded Corners 4"/>
+                <wp:cNvGraphicFramePr/>
+                <a:graphic xmlns:a="http://schemas.openxmlformats.org/drawingml/2006/main">
+                  <a:graphicData uri="http://schemas.microsoft.com/office/word/2010/wordprocessingShape">
+                    <wps:wsp>
+                      <wps:cNvSpPr/>
+                      <wps:spPr>
+                        <a:xfrm>
+                          <a:off x="0" y="0"/>
+                          <a:ext cx="266700" cy="254000"/>
+                        </a:xfrm>
+                        <a:prstGeom prst="roundRect">
+                          <a:avLst/>
+                        </a:prstGeom>
+                      </wps:spPr>
+                      <wps:style>
+                        <a:lnRef idx="2">
+                          <a:schemeClr val="dk1"/>
+                        </a:lnRef>
+                        <a:fillRef idx="1">
+                          <a:schemeClr val="lt1"/>
+                        </a:fillRef>
+                        <a:effectRef idx="0">
+                          <a:schemeClr val="dk1"/>
+                        </a:effectRef>
+                        <a:fontRef idx="minor">
+                          <a:schemeClr val="dk1"/>
+                        </a:fontRef>
+                      </wps:style>
+                      <wps:txbx>
+                        <w:txbxContent>
+                          <w:p>
+                            <w:pPr>
+                              <w:rPr>
+                                <w:b/>
+                                <w:bCs/>
+                                <w:sz w:val="16"/>
+                                <w:szCs w:val="16"/>
+                              </w:rPr>
+                            </w:pPr>
+                            <w:r>
+                              <w:rPr>
+                                <w:b/>
+                                <w:bCs/>
+                                <w:sz w:val="16"/>
+                                <w:szCs w:val="16"/>
+                              </w:rPr>
+                              <w:t>A</w:t>
+                            </w:r>
+                          </w:p>
+                        </w:txbxContent>
+                      </wps:txbx>
+                      <wps:bodyPr rot="0" spcFirstLastPara="0" vertOverflow="overflow" horzOverflow="overflow" vert="horz" wrap="square" lIns="91440" tIns="45720" rIns="91440" bIns="45720" numCol="1" spcCol="0" rtlCol="0" fromWordArt="0" anchor="ctr" anchorCtr="0" forceAA="0" compatLnSpc="1">
+                        <a:prstTxWarp prst="textNoShape">
+                          <a:avLst/>
+                        </a:prstTxWarp>
+                        <a:noAutofit/>
+                      </wps:bodyPr>
+                    </wps:wsp>
+                  </a:graphicData>
+                </a:graphic>
+                <wp14:sizeRelH relativeFrom="margin">
+                  <wp14:pctWidth>0</wp14:pctWidth>
+                </wp14:sizeRelH>
+                <wp14:sizeRelV relativeFrom="margin">
+                  <wp14:pctHeight>0</wp14:pctHeight>
+                </wp14:sizeRelV>
+              </wp:anchor>
+            </w:drawing>
+          </mc:Choice>
+          <mc:Fallback>
+            <w:pict>
+              <v:roundrect w14:anchorId="72870C10" id="Rectangle: Rounded Corners 4" o:spid="_x0000_s1027" style="position:absolute;left:0;text-align:left;margin-left:128.75pt;margin-top:3.55pt;width:21pt;height:20pt;z-index:251662848;visibility:visible;mso-wrap-style:square;mso-width-percent:0;mso-height-percent:0;mso-wrap-distance-left:9pt;mso-wrap-distance-top:0;mso-wrap-distance-right:9pt;mso-wrap-distance-bottom:0;mso-position-horizontal:absolute;mso-position-horizontal-relative:text;mso-position-vertical:absolute;mso-position-vertical-relative:text;mso-width-percent:0;mso-height-percent:0;mso-width-relative:margin;mso-height-relative:margin;v-text-anchor:middle" arcsize="10923f" o:gfxdata="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" fillcolor="white [3201]" strokecolor="black [3200]" strokeweight="1pt">
+                <v:stroke joinstyle="miter"/>
+                <v:textbox>
+                  <w:txbxContent>
+                    <w:p>
+                      <w:pPr>
+                        <w:rPr>
+                          <w:b/>
+                          <w:bCs/>
+                          <w:sz w:val="16"/>
+                          <w:szCs w:val="16"/>
+                        </w:rPr>
+                      </w:pPr>
+                      <w:r>
+                        <w:rPr>
+                          <w:b/>
+                          <w:bCs/>
+                          <w:sz w:val="16"/>
+                          <w:szCs w:val="16"/>
+                        </w:rPr>
+                        <w:t>A</w:t>
+                      </w:r>
+                    </w:p>
+                  </w:txbxContent>
+                </v:textbox>
+              </v:roundrect>
+            </w:pict>
+          </mc:Fallback>
+        </mc:AlternateContent>
+      </w:r>
+      <w:r>
+        <w:rPr>
+          <w:b/>
+          <w:bCs/>
+          <w:noProof/>
+        </w:rPr>
+        <mc:AlternateContent>
+          <mc:Choice Requires="wps">
+            <w:drawing>
+              <wp:anchor distT="0" distB="0" distL="114300" distR="114300" simplePos="0" relativeHeight="251666944" behindDoc="0" locked="0" layoutInCell="1" allowOverlap="1" wp14:anchorId="6158DED8" wp14:editId="6D1F8C6D">
+                <wp:simplePos x="0" y="0"/>
+                <wp:positionH relativeFrom="column">
+                  <wp:posOffset>1515745</wp:posOffset>
+                </wp:positionH>
+                <wp:positionV relativeFrom="paragraph">
+                  <wp:posOffset>45085</wp:posOffset>
+                </wp:positionV>
+                <wp:extent cx="127000" cy="76200"/>
+                <wp:effectExtent l="0" t="0" r="63500" b="57150"/>
+                <wp:wrapNone/>
+                <wp:docPr id="18" name="Straight Arrow Connector 18"/>
+                <wp:cNvGraphicFramePr/>
+                <a:graphic xmlns:a="http://schemas.openxmlformats.org/drawingml/2006/main">
+                  <a:graphicData uri="http://schemas.microsoft.com/office/word/2010/wordprocessingShape">
+                    <wps:wsp>
+                      <wps:cNvCnPr/>
+                      <wps:spPr>
+                        <a:xfrm>
+                          <a:off x="0" y="0"/>
+                          <a:ext cx="127000" cy="76200"/>
+                        </a:xfrm>
+                        <a:prstGeom prst="straightConnector1">
+                          <a:avLst/>
+                        </a:prstGeom>
+                        <a:ln>
+                          <a:solidFill>
+                            <a:schemeClr val="tx1"/>
+                          </a:solidFill>
+                          <a:tailEnd type="triangle"/>
+                        </a:ln>
+                      </wps:spPr>
+                      <wps:style>
+                        <a:lnRef idx="1">
+                          <a:schemeClr val="accent1"/>
+                        </a:lnRef>
+                        <a:fillRef idx="0">
+                          <a:schemeClr val="accent1"/>
+                        </a:fillRef>
+                        <a:effectRef idx="0">
+                          <a:schemeClr val="accent1"/>
+                        </a:effectRef>
+                        <a:fontRef idx="minor">
+                          <a:schemeClr val="tx1"/>
+                        </a:fontRef>
+                      </wps:style>
+                      <wps:bodyPr/>
+                    </wps:wsp>
+                  </a:graphicData>
+                </a:graphic>
+                <wp14:sizeRelH relativeFrom="margin">
+                  <wp14:pctWidth>0</wp14:pctWidth>
+                </wp14:sizeRelH>
+                <wp14:sizeRelV relativeFrom="margin">
+                  <wp14:pctHeight>0</wp14:pctHeight>
+                </wp14:sizeRelV>
+              </wp:anchor>
+            </w:drawing>
+          </mc:Choice>
+          <mc:Fallback>
+            <w:pict>
+              <v:shapetype w14:anchorId="1F76B51C" id="_x0000_t32" coordsize="21600,21600" o:spt="32" o:oned="t" path="m,l21600,21600e" filled="f">
+                <v:path arrowok="t" fillok="f" o:connecttype="none"/>
+                <o:lock v:ext="edit" shapetype="t"/>
+              </v:shapetype>
+              <v:shape id="Straight Arrow Connector 18" o:spid="_x0000_s1026" type="#_x0000_t32" style="position:absolute;margin-left:119.35pt;margin-top:3.55pt;width:10pt;height:6pt;z-index:251666944;visibility:visible;mso-wrap-style:square;mso-width-percent:0;mso-height-percent:0;mso-wrap-distance-left:9pt;mso-wrap-distance-top:0;mso-wrap-distance-right:9pt;mso-wrap-distance-bottom:0;mso-position-horizontal:absolute;mso-position-horizontal-relative:text;mso-position-vertical:absolute;mso-position-vertical-relative:text;mso-width-percent:0;mso-height-percent:0;mso-width-relative:margin;mso-height-relative:margin" o:gfxdata="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" strokecolor="black [3213]" strokeweight=".5pt">
+                <v:stroke endarrow="block" joinstyle="miter"/>
+              </v:shape>
+            </w:pict>
+          </mc:Fallback>
+        </mc:AlternateContent>
+      </w:r>
+    </w:p>
+    <w:p>
+      <w:pPr>
+        <w:rPr>
+          <w:b/>
+          <w:bCs/>
+        </w:rPr>
+      </w:pPr>
+      <w:r>
+        <w:rPr>
+          <w:b/>
+          <w:bCs/>
+          <w:noProof/>
+        </w:rPr>
+        <mc:AlternateContent>
+          <mc:Choice Requires="wps">
+            <w:drawing>
+              <wp:anchor distT="0" distB="0" distL="114300" distR="114300" simplePos="0" relativeHeight="251667968" behindDoc="0" locked="0" layoutInCell="1" allowOverlap="1" wp14:anchorId="4F451605" wp14:editId="14046558">
+                <wp:simplePos x="0" y="0"/>
+                <wp:positionH relativeFrom="column">
+                  <wp:posOffset>1903095</wp:posOffset>
+                </wp:positionH>
+                <wp:positionV relativeFrom="paragraph">
+                  <wp:posOffset>114935</wp:posOffset>
+                </wp:positionV>
+                <wp:extent cx="133350" cy="69850"/>
+                <wp:effectExtent l="0" t="0" r="57150" b="63500"/>
+                <wp:wrapNone/>
+                <wp:docPr id="21" name="Straight Arrow Connector 21"/>
+                <wp:cNvGraphicFramePr/>
+                <a:graphic xmlns:a="http://schemas.openxmlformats.org/drawingml/2006/main">
+                  <a:graphicData uri="http://schemas.microsoft.com/office/word/2010/wordprocessingShape">
+                    <wps:wsp>
+                      <wps:cNvCnPr/>
+                      <wps:spPr>
+                        <a:xfrm>
+                          <a:off x="0" y="0"/>
+                          <a:ext cx="133350" cy="69850"/>
+                        </a:xfrm>
+                        <a:prstGeom prst="straightConnector1">
+                          <a:avLst/>
+                        </a:prstGeom>
+                        <a:ln>
+                          <a:tailEnd type="triangle"/>
+                        </a:ln>
+                      </wps:spPr>
+                      <wps:style>
+                        <a:lnRef idx="1">
+                          <a:schemeClr val="dk1"/>
+                        </a:lnRef>
+                        <a:fillRef idx="0">
+                          <a:schemeClr val="dk1"/>
+                        </a:fillRef>
+                        <a:effectRef idx="0">
+                          <a:schemeClr val="dk1"/>
+                        </a:effectRef>
+                        <a:fontRef idx="minor">
+                          <a:schemeClr val="tx1"/>
+                        </a:fontRef>
+                      </wps:style>
+                      <wps:bodyPr/>
+                    </wps:wsp>
+                  </a:graphicData>
+                </a:graphic>
+                <wp14:sizeRelH relativeFrom="margin">
+                  <wp14:pctWidth>0</wp14:pctWidth>
+                </wp14:sizeRelH>
+                <wp14:sizeRelV relativeFrom="margin">
+                  <wp14:pctHeight>0</wp14:pctHeight>
+                </wp14:sizeRelV>
+              </wp:anchor>
+            </w:drawing>
+          </mc:Choice>
+          <mc:Fallback>
+            <w:pict>
+              <v:shape w14:anchorId="54BBDD04" id="Straight Arrow Connector 21" o:spid="_x0000_s1026" type="#_x0000_t32" style="position:absolute;margin-left:149.85pt;margin-top:9.05pt;width:10.5pt;height:5.5pt;z-index:251667968;visibility:visible;mso-wrap-style:square;mso-width-percent:0;mso-height-percent:0;mso-wrap-distance-left:9pt;mso-wrap-distance-top:0;mso-wrap-distance-right:9pt;mso-wrap-distance-bottom:0;mso-position-horizontal:absolute;mso-position-horizontal-relative:text;mso-position-vertical:absolute;mso-position-vertical-relative:text;mso-width-percent:0;mso-height-percent:0;mso-width-relative:margin;mso-height-relative:margin" o:gfxdata="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" strokecolor="black [3200]" strokeweight=".5pt">
+                <v:stroke endarrow="block" joinstyle="miter"/>
+              </v:shape>
+            </w:pict>
+          </mc:Fallback>
+        </mc:AlternateContent>
+      </w:r>
+    </w:p>
+    <w:p>
+      <w:pPr>
+        <w:rPr>
+          <w:b/>
+          <w:bCs/>
+        </w:rPr>
+      </w:pPr>
+      <w:r>
+        <w:rPr>
+          <w:b/>
+          <w:bCs/>
+          <w:noProof/>
+        </w:rPr>
+        <mc:AlternateContent>
+          <mc:Choice Requires="wps">
+            <w:drawing>
+              <wp:anchor distT="0" distB="0" distL="114300" distR="114300" simplePos="0" relativeHeight="251663872" behindDoc="0" locked="0" layoutInCell="1" allowOverlap="1" wp14:anchorId="1D7F4BBD" wp14:editId="3A647172">
+                <wp:simplePos x="0" y="0"/>
+                <wp:positionH relativeFrom="column">
+                  <wp:posOffset>2036445</wp:posOffset>
+                </wp:positionH>
+                <wp:positionV relativeFrom="paragraph">
+                  <wp:posOffset>45085</wp:posOffset>
+                </wp:positionV>
+                <wp:extent cx="292100" cy="254000"/>
+                <wp:effectExtent l="0" t="0" r="12700" b="12700"/>
+                <wp:wrapNone/>
+                <wp:docPr id="15" name="Rectangle: Rounded Corners 15"/>
+                <wp:cNvGraphicFramePr/>
+                <a:graphic xmlns:a="http://schemas.openxmlformats.org/drawingml/2006/main">
+                  <a:graphicData uri="http://schemas.microsoft.com/office/word/2010/wordprocessingShape">
+                    <wps:wsp>
+                      <wps:cNvSpPr/>
+                      <wps:spPr>
+                        <a:xfrm>
+                          <a:off x="0" y="0"/>
+                          <a:ext cx="292100" cy="254000"/>
+                        </a:xfrm>
+                        <a:prstGeom prst="roundRect">
+                          <a:avLst/>
+                        </a:prstGeom>
+                      </wps:spPr>
+                      <wps:style>
+                        <a:lnRef idx="2">
+                          <a:schemeClr val="dk1"/>
+                        </a:lnRef>
+                        <a:fillRef idx="1">
+                          <a:schemeClr val="lt1"/>
+                        </a:fillRef>
+                        <a:effectRef idx="0">
+                          <a:schemeClr val="dk1"/>
+                        </a:effectRef>
+                        <a:fontRef idx="minor">
+                          <a:schemeClr val="dk1"/>
+                        </a:fontRef>
+                      </wps:style>
+                      <wps:txbx>
+                        <w:txbxContent>
+                          <w:p>
+                            <w:pPr>
+                              <w:rPr>
+                                <w:b/>
+                                <w:bCs/>
+                                <w:sz w:val="16"/>
+                                <w:szCs w:val="16"/>
+                              </w:rPr>
+                            </w:pPr>
+                            <w:r>
+                              <w:rPr>
+                                <w:b/>
+                                <w:bCs/>
+                                <w:sz w:val="16"/>
+                                <w:szCs w:val="16"/>
+                              </w:rPr>
+                              <w:t>K</w:t>
+                            </w:r>
+                          </w:p>
+                        </w:txbxContent>
+                      </wps:txbx>
+                      <wps:bodyPr rot="0" spcFirstLastPara="0" vertOverflow="overflow" horzOverflow="overflow" vert="horz" wrap="square" lIns="91440" tIns="45720" rIns="91440" bIns="45720" numCol="1" spcCol="0" rtlCol="0" fromWordArt="0" anchor="ctr" anchorCtr="0" forceAA="0" compatLnSpc="1">
+                        <a:prstTxWarp prst="textNoShape">
+                          <a:avLst/>
+                        </a:prstTxWarp>
+                        <a:noAutofit/>
+                      </wps:bodyPr>
+                    </wps:wsp>
+                  </a:graphicData>
+                </a:graphic>
+                <wp14:sizeRelH relativeFrom="margin">
+                  <wp14:pctWidth>0</wp14:pctWidth>
+                </wp14:sizeRelH>
+                <wp14:sizeRelV relativeFrom="margin">
+                  <wp14:pctHeight>0</wp14:pctHeight>
+                </wp14:sizeRelV>
+              </wp:anchor>
+            </w:drawing>
+          </mc:Choice>
+          <mc:Fallback>
+            <w:pict>
+              <v:roundrect w14:anchorId="1D7F4BBD" id="Rectangle: Rounded Corners 15" o:spid="_x0000_s1028" style="position:absolute;left:0;text-align:left;margin-left:160.35pt;margin-top:3.55pt;width:23pt;height:20pt;z-index:251663872;visibility:visible;mso-wrap-style:square;mso-width-percent:0;mso-height-percent:0;mso-wrap-distance-left:9pt;mso-wrap-distance-top:0;mso-wrap-distance-right:9pt;mso-wrap-distance-bottom:0;mso-position-horizontal:absolute;mso-position-horizontal-relative:text;mso-position-vertical:absolute;mso-position-vertical-relative:text;mso-width-percent:0;mso-height-percent:0;mso-width-relative:margin;mso-height-relative:margin;v-text-anchor:middle" arcsize="10923f" o:gfxdata="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" fillcolor="white [3201]" strokecolor="black [3200]" strokeweight="1pt">
+                <v:stroke joinstyle="miter"/>
+                <v:textbox>
+                  <w:txbxContent>
+                    <w:p>
+                      <w:pPr>
+                        <w:rPr>
+                          <w:b/>
+                          <w:bCs/>
+                          <w:sz w:val="16"/>
+                          <w:szCs w:val="16"/>
+                        </w:rPr>
+                      </w:pPr>
+                      <w:r>
+                        <w:rPr>
+                          <w:b/>
+                          <w:bCs/>
+                          <w:sz w:val="16"/>
+                          <w:szCs w:val="16"/>
+                        </w:rPr>
+                        <w:t>K</w:t>
+                      </w:r>
+                    </w:p>
+                  </w:txbxContent>
+                </v:textbox>
+              </v:roundrect>
+            </w:pict>
+          </mc:Fallback>
+        </mc:AlternateContent>
+      </w:r>
+    </w:p>
+    <w:p>
+      <w:pPr>
+        <w:rPr>
+          <w:b/>
+          <w:bCs/>
+        </w:rPr>
+      </w:pPr>
+      <w:r>
+        <w:rPr>
+          <w:b/>
+          <w:bCs/>
+          <w:noProof/>
+        </w:rPr>
+        <mc:AlternateContent>
+          <mc:Choice Requires="wps">
+            <w:drawing>
+              <wp:anchor distT="0" distB="0" distL="114300" distR="114300" simplePos="0" relativeHeight="251668992" behindDoc="0" locked="0" layoutInCell="1" allowOverlap="1" wp14:anchorId="2A6747C8" wp14:editId="604694ED">
+                <wp:simplePos x="0" y="0"/>
+                <wp:positionH relativeFrom="column">
+                  <wp:posOffset>2328545</wp:posOffset>
+                </wp:positionH>
+                <wp:positionV relativeFrom="paragraph">
+                  <wp:posOffset>45085</wp:posOffset>
+                </wp:positionV>
+                <wp:extent cx="152400" cy="67310"/>
+                <wp:effectExtent l="0" t="0" r="57150" b="66040"/>
+                <wp:wrapNone/>
+                <wp:docPr id="22" name="Straight Arrow Connector 22"/>
+                <wp:cNvGraphicFramePr/>
+                <a:graphic xmlns:a="http://schemas.openxmlformats.org/drawingml/2006/main">
+                  <a:graphicData uri="http://schemas.microsoft.com/office/word/2010/wordprocessingShape">
+                    <wps:wsp>
+                      <wps:cNvCnPr/>
+                      <wps:spPr>
+                        <a:xfrm>
+                          <a:off x="0" y="0"/>
+                          <a:ext cx="152400" cy="67310"/>
+                        </a:xfrm>
+                        <a:prstGeom prst="straightConnector1">
+                          <a:avLst/>
+                        </a:prstGeom>
+                        <a:ln>
+                          <a:solidFill>
+                            <a:schemeClr val="tx1"/>
+                          </a:solidFill>
+                          <a:tailEnd type="triangle"/>
+                        </a:ln>
+                      </wps:spPr>
+                      <wps:style>
+                        <a:lnRef idx="1">
+                          <a:schemeClr val="accent1"/>
+                        </a:lnRef>
+                        <a:fillRef idx="0">
+                          <a:schemeClr val="accent1"/>
+                        </a:fillRef>
+                        <a:effectRef idx="0">
+                          <a:schemeClr val="accent1"/>
+                        </a:effectRef>
+                        <a:fontRef idx="minor">
+                          <a:schemeClr val="tx1"/>
+                        </a:fontRef>
+                      </wps:style>
+                      <wps:bodyPr/>
+                    </wps:wsp>
+                  </a:graphicData>
+                </a:graphic>
+                <wp14:sizeRelH relativeFrom="margin">
+                  <wp14:pctWidth>0</wp14:pctWidth>
+                </wp14:sizeRelH>
+                <wp14:sizeRelV relativeFrom="margin">
+                  <wp14:pctHeight>0</wp14:pctHeight>
+                </wp14:sizeRelV>
+              </wp:anchor>
+            </w:drawing>
+          </mc:Choice>
+          <mc:Fallback>
+            <w:pict>
+              <v:shape w14:anchorId="281336B8" id="Straight Arrow Connector 22" o:spid="_x0000_s1026" type="#_x0000_t32" style="position:absolute;margin-left:183.35pt;margin-top:3.55pt;width:12pt;height:5.3pt;z-index:251668992;visibility:visible;mso-wrap-style:square;mso-width-percent:0;mso-height-percent:0;mso-wrap-distance-left:9pt;mso-wrap-distance-top:0;mso-wrap-distance-right:9pt;mso-wrap-distance-bottom:0;mso-position-horizontal:absolute;mso-position-horizontal-relative:text;mso-position-vertical:absolute;mso-position-vertical-relative:text;mso-width-percent:0;mso-height-percent:0;mso-width-relative:margin;mso-height-relative:margin" o:gfxdata="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" strokecolor="black [3213]" strokeweight=".5pt">
+                <v:stroke endarrow="block" joinstyle="miter"/>
+              </v:shape>
+            </w:pict>
+          </mc:Fallback>
+        </mc:AlternateContent>
+      </w:r>
+      <w:r>
+        <w:rPr>
+          <w:b/>
+          <w:bCs/>
+          <w:noProof/>
+        </w:rPr>
+        <mc:AlternateContent>
+          <mc:Choice Requires="wps">
+            <w:drawing>
+              <wp:anchor distT="0" distB="0" distL="114300" distR="114300" simplePos="0" relativeHeight="251664896" behindDoc="0" locked="0" layoutInCell="1" allowOverlap="1" wp14:anchorId="56BDF56E" wp14:editId="5E972FD8">
+                <wp:simplePos x="0" y="0"/>
+                <wp:positionH relativeFrom="column">
+                  <wp:posOffset>2474595</wp:posOffset>
+                </wp:positionH>
+                <wp:positionV relativeFrom="paragraph">
+                  <wp:posOffset>83185</wp:posOffset>
+                </wp:positionV>
+                <wp:extent cx="304800" cy="234950"/>
+                <wp:effectExtent l="0" t="0" r="19050" b="12700"/>
+                <wp:wrapNone/>
+                <wp:docPr id="16" name="Rectangle: Rounded Corners 16"/>
+                <wp:cNvGraphicFramePr/>
+                <a:graphic xmlns:a="http://schemas.openxmlformats.org/drawingml/2006/main">
+                  <a:graphicData uri="http://schemas.microsoft.com/office/word/2010/wordprocessingShape">
+                    <wps:wsp>
+                      <wps:cNvSpPr/>
+                      <wps:spPr>
+                        <a:xfrm>
+                          <a:off x="0" y="0"/>
+                          <a:ext cx="304800" cy="234950"/>
+                        </a:xfrm>
+                        <a:prstGeom prst="roundRect">
+                          <a:avLst/>
+                        </a:prstGeom>
+                      </wps:spPr>
+                      <wps:style>
+                        <a:lnRef idx="2">
+                          <a:schemeClr val="dk1"/>
+                        </a:lnRef>
+                        <a:fillRef idx="1">
+                          <a:schemeClr val="lt1"/>
+                        </a:fillRef>
+                        <a:effectRef idx="0">
+                          <a:schemeClr val="dk1"/>
+                        </a:effectRef>
+                        <a:fontRef idx="minor">
+                          <a:schemeClr val="dk1"/>
+                        </a:fontRef>
+                      </wps:style>
+                      <wps:txbx>
+                        <w:txbxContent>
+                          <w:p>
+                            <w:pPr>
+                              <w:rPr>
+                                <w:b/>
+                                <w:bCs/>
+                                <w:sz w:val="16"/>
+                                <w:szCs w:val="16"/>
+                              </w:rPr>
+                            </w:pPr>
+                            <w:r>
+                              <w:rPr>
+                                <w:b/>
+                                <w:bCs/>
+                                <w:sz w:val="16"/>
+                                <w:szCs w:val="16"/>
+                              </w:rPr>
+                              <w:t>A</w:t>
+                            </w:r>
+                          </w:p>
+                        </w:txbxContent>
+                      </wps:txbx>
+                      <wps:bodyPr rot="0" spcFirstLastPara="0" vertOverflow="overflow" horzOverflow="overflow" vert="horz" wrap="square" lIns="91440" tIns="45720" rIns="91440" bIns="45720" numCol="1" spcCol="0" rtlCol="0" fromWordArt="0" anchor="ctr" anchorCtr="0" forceAA="0" compatLnSpc="1">
+                        <a:prstTxWarp prst="textNoShape">
+                          <a:avLst/>
+                        </a:prstTxWarp>
+                        <a:noAutofit/>
+                      </wps:bodyPr>
+                    </wps:wsp>
+                  </a:graphicData>
+                </a:graphic>
+                <wp14:sizeRelH relativeFrom="margin">
+                  <wp14:pctWidth>0</wp14:pctWidth>
+                </wp14:sizeRelH>
+                <wp14:sizeRelV relativeFrom="margin">
+                  <wp14:pctHeight>0</wp14:pctHeight>
+                </wp14:sizeRelV>
+              </wp:anchor>
+            </w:drawing>
+          </mc:Choice>
+          <mc:Fallback>
+            <w:pict>
+              <v:roundrect w14:anchorId="56BDF56E" id="Rectangle: Rounded Corners 16" o:spid="_x0000_s1029" style="position:absolute;left:0;text-align:left;margin-left:194.85pt;margin-top:6.55pt;width:24pt;height:18.5pt;z-index:251664896;visibility:visible;mso-wrap-style:square;mso-width-percent:0;mso-height-percent:0;mso-wrap-distance-left:9pt;mso-wrap-distance-top:0;mso-wrap-distance-right:9pt;mso-wrap-distance-bottom:0;mso-position-horizontal:absolute;mso-position-horizontal-relative:text;mso-position-vertical:absolute;mso-position-vertical-relative:text;mso-width-percent:0;mso-height-percent:0;mso-width-relative:margin;mso-height-relative:margin;v-text-anchor:middle" arcsize="10923f" o:gfxdata="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" fillcolor="white [3201]" strokecolor="black [3200]" strokeweight="1pt">
+                <v:stroke joinstyle="miter"/>
+                <v:textbox>
+                  <w:txbxContent>
+                    <w:p>
+                      <w:pPr>
+                        <w:rPr>
+                          <w:b/>
+                          <w:bCs/>
+                          <w:sz w:val="16"/>
+                          <w:szCs w:val="16"/>
+                        </w:rPr>
+                      </w:pPr>
+                      <w:r>
+                        <w:rPr>
+                          <w:b/>
+                          <w:bCs/>
+                          <w:sz w:val="16"/>
+                          <w:szCs w:val="16"/>
+                        </w:rPr>
+                        <w:t>A</w:t>
+                      </w:r>
+                    </w:p>
+                  </w:txbxContent>
+                </v:textbox>
+              </v:roundrect>
+            </w:pict>
+          </mc:Fallback>
+        </mc:AlternateContent>
+      </w:r>
+    </w:p>
+    <w:p>
+      <w:pPr>
+        <w:rPr>
+          <w:b/>
+          <w:bCs/>
+        </w:rPr>
+      </w:pPr>
+      <w:r>
+        <w:rPr>
+          <w:b/>
+          <w:bCs/>
+          <w:noProof/>
+        </w:rPr>
+        <mc:AlternateContent>
+          <mc:Choice Requires="wps">
+            <w:drawing>
+              <wp:anchor distT="0" distB="0" distL="114300" distR="114300" simplePos="0" relativeHeight="251660800" behindDoc="0" locked="0" layoutInCell="1" allowOverlap="1" wp14:anchorId="4B43B57F" wp14:editId="7F445CC6">
+                <wp:simplePos x="0" y="0"/>
+                <wp:positionH relativeFrom="column">
+                  <wp:posOffset>497840</wp:posOffset>
+                </wp:positionH>
+                <wp:positionV relativeFrom="paragraph">
+                  <wp:posOffset>4445</wp:posOffset>
+                </wp:positionV>
+                <wp:extent cx="1313726" cy="277793"/>
+                <wp:effectExtent l="0" t="0" r="20320" b="27305"/>
+                <wp:wrapNone/>
+                <wp:docPr id="14" name="Rectangle: Rounded Corners 14"/>
+                <wp:cNvGraphicFramePr/>
+                <a:graphic xmlns:a="http://schemas.openxmlformats.org/drawingml/2006/main">
+                  <a:graphicData uri="http://schemas.microsoft.com/office/word/2010/wordprocessingShape">
+                    <wps:wsp>
+                      <wps:cNvSpPr/>
+                      <wps:spPr>
+                        <a:xfrm>
+                          <a:off x="0" y="0"/>
+                          <a:ext cx="1313726" cy="277793"/>
+                        </a:xfrm>
+                        <a:prstGeom prst="roundRect">
+                          <a:avLst/>
+                        </a:prstGeom>
+                        <a:ln>
+                          <a:solidFill>
+                            <a:schemeClr val="tx1"/>
+                          </a:solidFill>
+                        </a:ln>
+                      </wps:spPr>
+                      <wps:style>
+                        <a:lnRef idx="2">
+                          <a:schemeClr val="accent6"/>
+                        </a:lnRef>
+                        <a:fillRef idx="1">
+                          <a:schemeClr val="lt1"/>
+                        </a:fillRef>
+                        <a:effectRef idx="0">
+                          <a:schemeClr val="accent6"/>
+                        </a:effectRef>
+                        <a:fontRef idx="minor">
+                          <a:schemeClr val="dk1"/>
+                        </a:fontRef>
+                      </wps:style>
+                      <wps:txbx>
+                        <w:txbxContent>
+                          <w:p>
+                            <w:pPr>
+                              <w:rPr>
+                                <w:rFonts w:eastAsia="Times New Roman"/>
+                                <w:color w:val="000000"/>
+                                <w:sz w:val="16"/>
+                                <w:szCs w:val="16"/>
+                                <w:lang w:eastAsia="en-IN"/>
+                              </w:rPr>
+                            </w:pPr>
+                            <w:r>
+                              <w:rPr>
+                                <w:rFonts w:eastAsia="Times New Roman"/>
+                                <w:color w:val="000000"/>
+                                <w:sz w:val="16"/>
+                                <w:szCs w:val="16"/>
+                                <w:lang w:eastAsia="en-IN"/>
+                              </w:rPr>
+                              <w:t>FAKALKALLKALKAL</w:t>
+                            </w:r>
+                          </w:p>
+                          <w:p/>
+                        </w:txbxContent>
+                      </wps:txbx>
+                      <wps:bodyPr rot="0" spcFirstLastPara="0" vertOverflow="overflow" horzOverflow="overflow" vert="horz" wrap="square" lIns="91440" tIns="45720" rIns="91440" bIns="45720" numCol="1" spcCol="0" rtlCol="0" fromWordArt="0" anchor="ctr" anchorCtr="0" forceAA="0" compatLnSpc="1">
+                        <a:prstTxWarp prst="textNoShape">
+                          <a:avLst/>
+                        </a:prstTxWarp>
+                        <a:noAutofit/>
+                      </wps:bodyPr>
+                    </wps:wsp>
+                  </a:graphicData>
+                </a:graphic>
+                <wp14:sizeRelH relativeFrom="margin">
+                  <wp14:pctWidth>0</wp14:pctWidth>
+                </wp14:sizeRelH>
+                <wp14:sizeRelV relativeFrom="margin">
+                  <wp14:pctHeight>0</wp14:pctHeight>
+                </wp14:sizeRelV>
+              </wp:anchor>
+            </w:drawing>
+          </mc:Choice>
+          <mc:Fallback>
+            <w:pict>
+              <v:roundrect w14:anchorId="4B43B57F" id="Rectangle: Rounded Corners 14" o:spid="_x0000_s1030" style="position:absolute;left:0;text-align:left;margin-left:39.2pt;margin-top:.35pt;width:103.45pt;height:21.85pt;z-index:251660800;visibility:visible;mso-wrap-style:square;mso-width-percent:0;mso-height-percent:0;mso-wrap-distance-left:9pt;mso-wrap-distance-top:0;mso-wrap-distance-right:9pt;mso-wrap-distance-bottom:0;mso-position-horizontal:absolute;mso-position-horizontal-relative:text;mso-position-vertical:absolute;mso-position-vertical-relative:text;mso-width-percent:0;mso-height-percent:0;mso-width-relative:margin;mso-height-relative:margin;v-text-anchor:middle" arcsize="10923f" o:gfxdata="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" fillcolor="white [3201]" strokecolor="black [3213]" strokeweight="1pt">
+                <v:stroke joinstyle="miter"/>
+                <v:textbox>
+                  <w:txbxContent>
+                    <w:p>
+                      <w:pPr>
+                        <w:rPr>
+                          <w:rFonts w:eastAsia="Times New Roman"/>
+                          <w:color w:val="000000"/>
+                          <w:sz w:val="16"/>
+                          <w:szCs w:val="16"/>
+                          <w:lang w:eastAsia="en-IN"/>
+                        </w:rPr>
+                      </w:pPr>
+                      <w:r>
+                        <w:rPr>
+                          <w:rFonts w:eastAsia="Times New Roman"/>
+                          <w:color w:val="000000"/>
+                          <w:sz w:val="16"/>
+                          <w:szCs w:val="16"/>
+                          <w:lang w:eastAsia="en-IN"/>
+                        </w:rPr>
+                        <w:t>FAKALKALLKALKAL</w:t>
+                      </w:r>
+                    </w:p>
+                    <w:p/>
+                  </w:txbxContent>
+                </v:textbox>
+              </v:roundrect>
+            </w:pict>
+          </mc:Fallback>
+        </mc:AlternateContent>
+      </w:r>
+    </w:p>
+    <w:p>
+      <w:pPr>
+        <w:rPr>
+          <w:b/>
+          <w:bCs/>
+        </w:rPr>
+      </w:pPr>
+      <w:r>
+        <w:rPr>
+          <w:b/>
+          <w:bCs/>
+          <w:noProof/>
+        </w:rPr>
+        <mc:AlternateContent>
+          <mc:Choice Requires="wps">
+            <w:drawing>
+              <wp:anchor distT="0" distB="0" distL="114300" distR="114300" simplePos="0" relativeHeight="251671040" behindDoc="0" locked="0" layoutInCell="1" allowOverlap="1" wp14:anchorId="761869E1" wp14:editId="19FE0D7F">
+                <wp:simplePos x="0" y="0"/>
+                <wp:positionH relativeFrom="column">
+                  <wp:posOffset>2614295</wp:posOffset>
+                </wp:positionH>
+                <wp:positionV relativeFrom="paragraph">
+                  <wp:posOffset>62865</wp:posOffset>
+                </wp:positionV>
+                <wp:extent cx="0" cy="204470"/>
+                <wp:effectExtent l="0" t="0" r="38100" b="24130"/>
+                <wp:wrapNone/>
+                <wp:docPr id="24" name="Straight Connector 24"/>
+                <wp:cNvGraphicFramePr/>
+                <a:graphic xmlns:a="http://schemas.openxmlformats.org/drawingml/2006/main">
+                  <a:graphicData uri="http://schemas.microsoft.com/office/word/2010/wordprocessingShape">
+                    <wps:wsp>
+                      <wps:cNvCnPr/>
+                      <wps:spPr>
+                        <a:xfrm>
+                          <a:off x="0" y="0"/>
+                          <a:ext cx="0" cy="204470"/>
+                        </a:xfrm>
+                        <a:prstGeom prst="line">
+                          <a:avLst/>
+                        </a:prstGeom>
+                      </wps:spPr>
+                      <wps:style>
+                        <a:lnRef idx="1">
+                          <a:schemeClr val="dk1"/>
+                        </a:lnRef>
+                        <a:fillRef idx="0">
+                          <a:schemeClr val="dk1"/>
+                        </a:fillRef>
+                        <a:effectRef idx="0">
+                          <a:schemeClr val="dk1"/>
+                        </a:effectRef>
+                        <a:fontRef idx="minor">
+                          <a:schemeClr val="tx1"/>
+                        </a:fontRef>
+                      </wps:style>
+                      <wps:bodyPr/>
+                    </wps:wsp>
+                  </a:graphicData>
+                </a:graphic>
+                <wp14:sizeRelH relativeFrom="margin">
+                  <wp14:pctWidth>0</wp14:pctWidth>
+                </wp14:sizeRelH>
+                <wp14:sizeRelV relativeFrom="margin">
+                  <wp14:pctHeight>0</wp14:pctHeight>
+                </wp14:sizeRelV>
+              </wp:anchor>
+            </w:drawing>
+          </mc:Choice>
+          <mc:Fallback>
+            <w:pict>
+              <v:line w14:anchorId="0BE3631E" id="Straight Connector 24" o:spid="_x0000_s1026" style="position:absolute;z-index:251671040;visibility:visible;mso-wrap-style:square;mso-width-percent:0;mso-height-percent:0;mso-wrap-distance-left:9pt;mso-wrap-distance-top:0;mso-wrap-distance-right:9pt;mso-wrap-distance-bottom:0;mso-position-horizontal:absolute;mso-position-horizontal-relative:text;mso-position-vertical:absolute;mso-position-vertical-relative:text;mso-width-percent:0;mso-height-percent:0;mso-width-relative:margin;mso-height-relative:margin" from="205.85pt,4.95pt" to="205.85pt,21.05pt" o:gfxdata="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" strokecolor="black [3200]" strokeweight=".5pt">
+                <v:stroke joinstyle="miter"/>
+              </v:line>
+            </w:pict>
+          </mc:Fallback>
+        </mc:AlternateContent>
+      </w:r>
+    </w:p>
+    <w:p>
+      <w:r>
+        <w:rPr>
+          <w:b/>
+          <w:bCs/>
+          <w:noProof/>
+        </w:rPr>
+        <mc:AlternateContent>
+          <mc:Choice Requires="wps">
+            <w:drawing>
+              <wp:anchor distT="0" distB="0" distL="114300" distR="114300" simplePos="0" relativeHeight="251670016" behindDoc="0" locked="0" layoutInCell="1" allowOverlap="1" wp14:anchorId="7F28651F" wp14:editId="6AF6EEA5">
+                <wp:simplePos x="0" y="0"/>
+                <wp:positionH relativeFrom="column">
+                  <wp:posOffset>2202815</wp:posOffset>
+                </wp:positionH>
+                <wp:positionV relativeFrom="paragraph">
+                  <wp:posOffset>89535</wp:posOffset>
+                </wp:positionV>
+                <wp:extent cx="278130" cy="151765"/>
+                <wp:effectExtent l="0" t="0" r="64770" b="57785"/>
+                <wp:wrapNone/>
+                <wp:docPr id="23" name="Straight Arrow Connector 23"/>
+                <wp:cNvGraphicFramePr/>
+                <a:graphic xmlns:a="http://schemas.openxmlformats.org/drawingml/2006/main">
+                  <a:graphicData uri="http://schemas.microsoft.com/office/word/2010/wordprocessingShape">
+                    <wps:wsp>
+                      <wps:cNvCnPr/>
+                      <wps:spPr>
+                        <a:xfrm>
+                          <a:off x="0" y="0"/>
+                          <a:ext cx="278130" cy="151765"/>
+                        </a:xfrm>
+                        <a:prstGeom prst="straightConnector1">
+                          <a:avLst/>
+                        </a:prstGeom>
+                        <a:ln>
+                          <a:tailEnd type="triangle"/>
+                        </a:ln>
+                      </wps:spPr>
+                      <wps:style>
+                        <a:lnRef idx="1">
+                          <a:schemeClr val="dk1"/>
+                        </a:lnRef>
+                        <a:fillRef idx="0">
+                          <a:schemeClr val="dk1"/>
+                        </a:fillRef>
+                        <a:effectRef idx="0">
+                          <a:schemeClr val="dk1"/>
+                        </a:effectRef>
+                        <a:fontRef idx="minor">
+                          <a:schemeClr val="tx1"/>
+                        </a:fontRef>
+                      </wps:style>
+                      <wps:bodyPr/>
+                    </wps:wsp>
+                  </a:graphicData>
+                </a:graphic>
+                <wp14:sizeRelH relativeFrom="margin">
+                  <wp14:pctWidth>0</wp14:pctWidth>
+                </wp14:sizeRelH>
+                <wp14:sizeRelV relativeFrom="margin">
+                  <wp14:pctHeight>0</wp14:pctHeight>
+                </wp14:sizeRelV>
+              </wp:anchor>
+            </w:drawing>
+          </mc:Choice>
+          <mc:Fallback>
+            <w:pict>
+              <v:shape w14:anchorId="1C913D33" id="Straight Arrow Connector 23" o:spid="_x0000_s1026" type="#_x0000_t32" style="position:absolute;margin-left:173.45pt;margin-top:7.05pt;width:21.9pt;height:11.95pt;z-index:251670016;visibility:visible;mso-wrap-style:square;mso-width-percent:0;mso-height-percent:0;mso-wrap-distance-left:9pt;mso-wrap-distance-top:0;mso-wrap-distance-right:9pt;mso-wrap-distance-bottom:0;mso-position-horizontal:absolute;mso-position-horizontal-relative:text;mso-position-vertical:absolute;mso-position-vertical-relative:text;mso-width-percent:0;mso-height-percent:0;mso-width-relative:margin;mso-height-relative:margin" o:gfxdata="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" strokecolor="black [3200]" strokeweight=".5pt">
+                <v:stroke endarrow="block" joinstyle="miter"/>
+              </v:shape>
+            </w:pict>
+          </mc:Fallback>
+        </mc:AlternateContent>
+      </w:r>
+      <w:r>
+        <w:rPr>
+          <w:b/>
+          <w:bCs/>
+          <w:noProof/>
+        </w:rPr>
+        <mc:AlternateContent>
+          <mc:Choice Requires="wps">
+            <w:drawing>
+              <wp:anchor distT="0" distB="0" distL="114300" distR="114300" simplePos="0" relativeHeight="251665920" behindDoc="0" locked="0" layoutInCell="1" allowOverlap="1" wp14:anchorId="15396EF1" wp14:editId="451019C4">
+                <wp:simplePos x="0" y="0"/>
+                <wp:positionH relativeFrom="column">
+                  <wp:posOffset>2480945</wp:posOffset>
+                </wp:positionH>
+                <wp:positionV relativeFrom="paragraph">
+                  <wp:posOffset>123825</wp:posOffset>
+                </wp:positionV>
+                <wp:extent cx="300942" cy="283580"/>
+                <wp:effectExtent l="0" t="0" r="23495" b="21590"/>
+                <wp:wrapNone/>
+                <wp:docPr id="17" name="Rectangle: Rounded Corners 17"/>
+                <wp:cNvGraphicFramePr/>
+                <a:graphic xmlns:a="http://schemas.openxmlformats.org/drawingml/2006/main">
+                  <a:graphicData uri="http://schemas.microsoft.com/office/word/2010/wordprocessingShape">
+                    <wps:wsp>
+                      <wps:cNvSpPr/>
+                      <wps:spPr>
+                        <a:xfrm>
+                          <a:off x="0" y="0"/>
+                          <a:ext cx="300942" cy="283580"/>
+                        </a:xfrm>
+                        <a:prstGeom prst="roundRect">
+                          <a:avLst/>
+                        </a:prstGeom>
+                      </wps:spPr>
+                      <wps:style>
+                        <a:lnRef idx="2">
+                          <a:schemeClr val="dk1"/>
+                        </a:lnRef>
+                        <a:fillRef idx="1">
+                          <a:schemeClr val="lt1"/>
+                        </a:fillRef>
+                        <a:effectRef idx="0">
+                          <a:schemeClr val="dk1"/>
+                        </a:effectRef>
+                        <a:fontRef idx="minor">
+                          <a:schemeClr val="dk1"/>
+                        </a:fontRef>
+                      </wps:style>
+                      <wps:txbx>
+                        <w:txbxContent>
+                          <w:p>
+                            <w:pPr>
+                              <w:rPr>
+                                <w:b/>
+                                <w:bCs/>
+                                <w:sz w:val="16"/>
+                                <w:szCs w:val="16"/>
+                              </w:rPr>
+                            </w:pPr>
+                            <w:r>
+                              <w:rPr>
+                                <w:b/>
+                                <w:bCs/>
+                                <w:sz w:val="16"/>
+                                <w:szCs w:val="16"/>
+                              </w:rPr>
+                              <w:t>L</w:t>
+                            </w:r>
+                          </w:p>
+                        </w:txbxContent>
+                      </wps:txbx>
+                      <wps:bodyPr rot="0" spcFirstLastPara="0" vertOverflow="overflow" horzOverflow="overflow" vert="horz" wrap="square" lIns="91440" tIns="45720" rIns="91440" bIns="45720" numCol="1" spcCol="0" rtlCol="0" fromWordArt="0" anchor="ctr" anchorCtr="0" forceAA="0" compatLnSpc="1">
+                        <a:prstTxWarp prst="textNoShape">
+                          <a:avLst/>
+                        </a:prstTxWarp>
+                        <a:noAutofit/>
+                      </wps:bodyPr>
+                    </wps:wsp>
+                  </a:graphicData>
+                </a:graphic>
+              </wp:anchor>
+            </w:drawing>
+          </mc:Choice>
+          <mc:Fallback>
+            <w:pict>
+              <v:roundrect w14:anchorId="15396EF1" id="Rectangle: Rounded Corners 17" o:spid="_x0000_s1031" style="position:absolute;left:0;text-align:left;margin-left:195.35pt;margin-top:9.75pt;width:23.7pt;height:22.35pt;z-index:251665920;visibility:visible;mso-wrap-style:square;mso-wrap-distance-left:9pt;mso-wrap-distance-top:0;mso-wrap-distance-right:9pt;mso-wrap-distance-bottom:0;mso-position-horizontal:absolute;mso-position-horizontal-relative:text;mso-position-vertical:absolute;mso-position-vertical-relative:text;v-text-anchor:middle" arcsize="10923f" o:gfxdata="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" fillcolor="white [3201]" strokecolor="black [3200]" strokeweight="1pt">
+                <v:stroke joinstyle="miter"/>
+                <v:textbox>
+                  <w:txbxContent>
+                    <w:p>
+                      <w:pPr>
+                        <w:rPr>
+                          <w:b/>
+                          <w:bCs/>
+                          <w:sz w:val="16"/>
+                          <w:szCs w:val="16"/>
+                        </w:rPr>
+                      </w:pPr>
+                      <w:r>
+                        <w:rPr>
+                          <w:b/>
+                          <w:bCs/>
+                          <w:sz w:val="16"/>
+                          <w:szCs w:val="16"/>
+                        </w:rPr>
+                        <w:t>L</w:t>
+                      </w:r>
+                    </w:p>
+                  </w:txbxContent>
+                </v:textbox>
+              </v:roundrect>
+            </w:pict>
+          </mc:Fallback>
+        </mc:AlternateContent>
+      </w:r>
+    </w:p>
+    <w:p>
+      <w:pPr>
+        <w:jc w:val="both"/>
+      </w:pPr>
+    </w:p>
+    <w:p>
+      <w:pPr>
+        <w:jc w:val="both"/>
+      </w:pPr>
+    </w:p>
+    <w:p>
+      <w:pPr>
+        <w:pStyle w:val="Heading2"/>
+      </w:pPr>
+      <w:r>
+        <w:t>Image dataset classification</w:t>
+      </w:r>
+    </w:p>
+    <w:p>
+      <w:pPr>
+        <w:pStyle w:val="BodyText"/>
+        <w:rPr>
+          <w:lang w:val="en-IN"/>
+        </w:rPr>
+      </w:pPr>
+      <w:r>
+        <w:rPr>
+          <w:lang w:val="en-IN"/>
+        </w:rPr>
+        <w:t>Here multiple images are categorized</w:t>
+      </w:r>
+      <w:r>
+        <w:rPr>
+          <w:lang w:val="en-IN"/>
+        </w:rPr>
+        <w:t xml:space="preserve"> which are identical from each other and considered as a sequence of image. Each image is binarized to using the HTM image encoder to generate binarized image (1,0). </w:t>
+      </w:r>
+      <w:r>
+        <w:rPr>
+          <w:lang w:val="en-IN"/>
+        </w:rPr>
+        <w:t xml:space="preserve">The classification of the images </w:t>
+      </w:r>
+      <w:r>
+        <w:rPr>
+          <w:lang w:val="en-IN"/>
+        </w:rPr>
+        <w:t>is</w:t>
+      </w:r>
+      <w:r>
+        <w:rPr>
+          <w:lang w:val="en-IN"/>
+        </w:rPr>
+        <w:t xml:space="preserve"> done by encoding and saving it to respective folders </w:t>
+      </w:r>
+      <w:r>
+        <w:rPr>
+          <w:lang w:val="en-IN"/>
+        </w:rPr>
+        <w:lastRenderedPageBreak/>
+        <w:t>and the folder name here is considered as the label of the imag</w:t>
+      </w:r>
+      <w:r>
+        <w:rPr>
+          <w:lang w:val="en-IN"/>
+        </w:rPr>
+        <w:t>e.</w:t>
+      </w:r>
+    </w:p>
+    <w:p>
+      <w:pPr>
+        <w:pStyle w:val="BodyText"/>
+        <w:rPr>
+          <w:lang w:val="en-IN"/>
+        </w:rPr>
+      </w:pPr>
+      <w:r>
+        <w:rPr>
+          <w:highlight w:val="yellow"/>
+          <w:lang w:val="en-IN"/>
+        </w:rPr>
+        <w:t xml:space="preserve">Figure </w:t>
+      </w:r>
+      <w:commentRangeStart w:id="4"/>
+      <w:r>
+        <w:rPr>
+          <w:highlight w:val="yellow"/>
+          <w:lang w:val="en-IN"/>
+        </w:rPr>
+        <w:t>needed</w:t>
+      </w:r>
+      <w:commentRangeEnd w:id="4"/>
+      <w:r>
+        <w:rPr>
+          <w:rStyle w:val="CommentReference"/>
+          <w:spacing w:val="0"/>
+          <w:lang w:val="en-US" w:eastAsia="en-US"/>
+        </w:rPr>
+        <w:commentReference w:id="4"/>
+      </w:r>
+      <w:r>
+        <w:rPr>
+          <w:highlight w:val="yellow"/>
+          <w:lang w:val="en-IN"/>
+        </w:rPr>
+        <w:t xml:space="preserve"> like cancer sequence using HTM image encoder</w:t>
+      </w:r>
+    </w:p>
+    <w:p>
+      <w:pPr>
+        <w:pStyle w:val="Heading1"/>
+      </w:pPr>
+      <w:r>
+        <w:t>implementation</w:t>
+      </w:r>
+    </w:p>
+    <w:p>
+      <w:pPr>
+        <w:pStyle w:val="BodyText"/>
+      </w:pPr>
+      <w:r>
+        <w:rPr>
+          <w:lang w:val="en-US"/>
+        </w:rPr>
+        <w:t>Implementation of HTM network is performed. The dataset preparation and configuration of the components are detailed below.</w:t>
+      </w:r>
+    </w:p>
+    <w:p>
+      <w:pPr>
+        <w:pStyle w:val="Heading2"/>
+      </w:pPr>
+      <w:r>
+        <w:t>HTM Implementation</w:t>
+      </w:r>
+    </w:p>
+    <w:p>
+      <w:pPr>
+        <w:pStyle w:val="BodyText"/>
+        <w:rPr>
+          <w:lang w:val="en-US"/>
+        </w:rPr>
+      </w:pPr>
+      <w:r>
+        <w:rPr>
+          <w:lang w:val="en-US"/>
+        </w:rPr>
+        <w:t xml:space="preserve">Using </w:t>
+      </w:r>
+      <w:proofErr w:type="spellStart"/>
+      <w:r>
+        <w:rPr>
+          <w:lang w:val="en-US"/>
+        </w:rPr>
+        <w:t>NeocortexAPI</w:t>
+      </w:r>
+      <w:proofErr w:type="spellEnd"/>
+      <w:r>
+        <w:rPr>
+          <w:lang w:val="en-US"/>
+        </w:rPr>
+        <w:t xml:space="preserve">, the HTM .Net implementation is carried out. The </w:t>
+      </w:r>
+      <w:proofErr w:type="spellStart"/>
+      <w:r>
+        <w:rPr>
+          <w:lang w:val="en-US"/>
+        </w:rPr>
+        <w:t>nuget</w:t>
+      </w:r>
+      <w:proofErr w:type="spellEnd"/>
+      <w:r>
+        <w:rPr>
+          <w:lang w:val="en-US"/>
+        </w:rPr>
+        <w:t xml:space="preserve"> package is available in [10].</w:t>
+      </w:r>
+      <w:r>
+        <w:rPr>
+          <w:lang w:val="en-US"/>
+        </w:rPr>
+        <w:t xml:space="preserve"> </w:t>
+      </w:r>
+    </w:p>
+    <w:p>
+      <w:pPr>
+        <w:pStyle w:val="BodyText"/>
+        <w:rPr>
+          <w:lang w:val="en-US"/>
+        </w:rPr>
+      </w:pPr>
+      <w:r>
+        <w:rPr>
+          <w:highlight w:val="yellow"/>
+          <w:lang w:val="en-US"/>
+        </w:rPr>
+        <w:t>Can add more if needed</w:t>
+      </w:r>
+    </w:p>
+    <w:p>
+      <w:pPr>
+        <w:pStyle w:val="Heading2"/>
+      </w:pPr>
+      <w:r>
+        <w:t>Numbers Dataset Preparation</w:t>
+      </w:r>
+    </w:p>
+    <w:p>
+      <w:pPr>
+        <w:jc w:val="left"/>
+      </w:pPr>
+      <w:r>
+        <w:t xml:space="preserve">      For Number sequence classification. We are adding sequence of meaningful numbers which are labelled accordingly. These input data is trained and encoded using scalar encoder to process the dataset</w:t>
+      </w:r>
+    </w:p>
+    <w:p>
+      <w:pPr>
+        <w:jc w:val="left"/>
+      </w:pPr>
+    </w:p>
+    <w:p>
+      <w:pPr>
+        <w:jc w:val="left"/>
+      </w:pPr>
+      <w:r>
+        <w:t xml:space="preserve">     </w:t>
+      </w:r>
+      <w:r>
+        <w:rPr>
+          <w:highlight w:val="yellow"/>
+        </w:rPr>
+        <w:t>Figure: Numbers Processed Data</w:t>
+      </w:r>
+    </w:p>
+    <w:p>
+      <w:pPr>
+        <w:pStyle w:val="BodyText"/>
+        <w:rPr>
+          <w:lang w:val="en-US"/>
+        </w:rPr>
+      </w:pPr>
+    </w:p>
+    <w:p>
+      <w:pPr>
+        <w:pStyle w:val="Heading2"/>
+      </w:pPr>
+      <w:r>
+        <w:t xml:space="preserve">Dataset </w:t>
+      </w:r>
+      <w:r>
+        <w:t>P</w:t>
+      </w:r>
+      <w:r>
+        <w:t>reparation</w:t>
+      </w:r>
+    </w:p>
+    <w:p>
+      <w:pPr>
+        <w:pStyle w:val="BodyText"/>
+        <w:rPr>
+          <w:lang w:val="en-US"/>
+        </w:rPr>
+      </w:pPr>
+      <w:r>
+        <w:t xml:space="preserve"> </w:t>
+      </w:r>
+      <w:r>
+        <w:rPr>
+          <w:lang w:val="en-US"/>
+        </w:rPr>
+        <w:t>For Cancer Sequence classification, we are fetch</w:t>
+      </w:r>
+      <w:r>
+        <w:rPr>
+          <w:lang w:val="en-US"/>
+        </w:rPr>
+        <w:t>ing</w:t>
+      </w:r>
+      <w:r>
+        <w:rPr>
+          <w:lang w:val="en-US"/>
+        </w:rPr>
+        <w:t xml:space="preserve"> the .csv file that contains the sequence of input data and encoding it using Scalar encoder to process the dataset.</w:t>
+      </w:r>
+    </w:p>
+    <w:p>
+      <w:pPr>
+        <w:pStyle w:val="BodyText"/>
+        <w:rPr>
+          <w:lang w:val="en-US"/>
+        </w:rPr>
+      </w:pPr>
+      <w:r>
+        <w:rPr>
+          <w:noProof/>
+          <w:lang w:val="en-US"/>
+        </w:rPr>
         <w:drawing>
-          <wp:inline distT="0" distB="0" distL="0" distR="0" wp14:anchorId="3DD28EAE" wp14:editId="37C3221B">
-            <wp:extent cx="1873250" cy="1079500"/>
-            <wp:effectExtent l="0" t="0" r="0" b="6350"/>
-            <wp:docPr id="8" name="Picture 8"/>
+          <wp:inline distT="0" distB="0" distL="0" distR="0" wp14:anchorId="30C4D6FB" wp14:editId="34EAA583">
+            <wp:extent cx="2714195" cy="1371600"/>
+            <wp:effectExtent l="0" t="0" r="0" b="0"/>
+            <wp:docPr id="9" name="Picture 9"/>
             <wp:cNvGraphicFramePr>
               <a:graphicFrameLocks xmlns:a="http://schemas.openxmlformats.org/drawingml/2006/main" noChangeAspect="1"/>
             </wp:cNvGraphicFramePr>
@@ -1491,7 +2965,7 @@
               <a:graphicData uri="http://schemas.openxmlformats.org/drawingml/2006/picture">
                 <pic:pic xmlns:pic="http://schemas.openxmlformats.org/drawingml/2006/picture">
                   <pic:nvPicPr>
-                    <pic:cNvPr id="0" name="Picture 2"/>
+                    <pic:cNvPr id="0" name="Picture 3"/>
                     <pic:cNvPicPr>
                       <a:picLocks noChangeAspect="1" noChangeArrowheads="1"/>
                     </pic:cNvPicPr>
@@ -1512,7 +2986,7 @@
                   <pic:spPr bwMode="auto">
                     <a:xfrm>
                       <a:off x="0" y="0"/>
-                      <a:ext cx="1873250" cy="1079500"/>
+                      <a:ext cx="2719214" cy="1374137"/>
                     </a:xfrm>
                     <a:prstGeom prst="rect">
                       <a:avLst/>
@@ -1530,184 +3004,67 @@
       </w:r>
     </w:p>
     <w:p>
-      <w:r>
-        <w:t xml:space="preserve">Cancer </w:t>
-      </w:r>
-      <w:commentRangeStart w:id="13"/>
-      <w:r>
-        <w:t>Sequence</w:t>
-      </w:r>
-      <w:commentRangeEnd w:id="13"/>
-      <w:r>
-        <w:rPr>
-          <w:rStyle w:val="CommentReference"/>
-        </w:rPr>
-        <w:commentReference w:id="13"/>
-      </w:r>
-    </w:p>
-    <w:p>
-      <w:pPr>
-        <w:jc w:val="both"/>
-      </w:pPr>
-    </w:p>
-    <w:p>
-      <w:pPr>
-        <w:pStyle w:val="Heading2"/>
-      </w:pPr>
-      <w:r>
-        <w:t>Image dataset classification</w:t>
-      </w:r>
-    </w:p>
-    <w:p>
       <w:pPr>
         <w:pStyle w:val="BodyText"/>
         <w:rPr>
-          <w:lang w:val="en-IN"/>
-        </w:rPr>
-      </w:pPr>
-      <w:r>
-        <w:rPr>
-          <w:lang w:val="en-IN"/>
-        </w:rPr>
-        <w:t>Here multiple images are categorized</w:t>
-      </w:r>
-      <w:r>
-        <w:rPr>
-          <w:lang w:val="en-IN"/>
-        </w:rPr>
-        <w:t xml:space="preserve"> which are identical from each other and considered as a sequence of image. Each image is binarized to using the HTM image encoder to generate binarized image (1,0). </w:t>
-      </w:r>
-      <w:r>
-        <w:rPr>
-          <w:lang w:val="en-IN"/>
-        </w:rPr>
-        <w:t xml:space="preserve">The classification of the images </w:t>
-      </w:r>
-      <w:r>
-        <w:rPr>
-          <w:lang w:val="en-IN"/>
-        </w:rPr>
-        <w:t>is</w:t>
-      </w:r>
-      <w:r>
-        <w:rPr>
-          <w:lang w:val="en-IN"/>
-        </w:rPr>
-        <w:t xml:space="preserve"> done by encoding and saving it to respective folders and the folder name here is considered as the label of the imag</w:t>
-      </w:r>
-      <w:r>
-        <w:rPr>
-          <w:lang w:val="en-IN"/>
-        </w:rPr>
-        <w:t>e.</w:t>
-      </w:r>
-    </w:p>
-    <w:p>
-      <w:pPr>
-        <w:pStyle w:val="BodyText"/>
-        <w:rPr>
-          <w:lang w:val="en-IN"/>
-        </w:rPr>
-      </w:pPr>
-      <w:r>
-        <w:rPr>
-          <w:highlight w:val="yellow"/>
-          <w:lang w:val="en-IN"/>
-        </w:rPr>
-        <w:t xml:space="preserve">Figure </w:t>
-      </w:r>
-      <w:commentRangeStart w:id="14"/>
-      <w:r>
-        <w:rPr>
-          <w:highlight w:val="yellow"/>
-          <w:lang w:val="en-IN"/>
-        </w:rPr>
-        <w:t>needed</w:t>
-      </w:r>
-      <w:commentRangeEnd w:id="14"/>
+          <w:lang w:val="en-US"/>
+        </w:rPr>
+      </w:pPr>
+      <w:r>
+        <w:rPr>
+          <w:lang w:val="en-US"/>
+        </w:rPr>
+        <w:t xml:space="preserve">Figure: </w:t>
+      </w:r>
+      <w:r>
+        <w:rPr>
+          <w:lang w:val="en-US"/>
+        </w:rPr>
+        <w:t xml:space="preserve"> Cancer Sequence </w:t>
+      </w:r>
+      <w:commentRangeStart w:id="5"/>
+      <w:r>
+        <w:rPr>
+          <w:lang w:val="en-US"/>
+        </w:rPr>
+        <w:t>Processed Data</w:t>
+      </w:r>
+      <w:commentRangeEnd w:id="5"/>
       <w:r>
         <w:rPr>
           <w:rStyle w:val="CommentReference"/>
           <w:spacing w:val="0"/>
           <w:lang w:val="en-US" w:eastAsia="en-US"/>
         </w:rPr>
-        <w:commentReference w:id="14"/>
-      </w:r>
-      <w:r>
-        <w:rPr>
-          <w:highlight w:val="yellow"/>
-          <w:lang w:val="en-IN"/>
-        </w:rPr>
-        <w:t xml:space="preserve"> like cancer sequence using HTM image encoder</w:t>
-      </w:r>
-    </w:p>
-    <w:p>
-      <w:pPr>
-        <w:pStyle w:val="Heading1"/>
-      </w:pPr>
-      <w:r>
-        <w:t>implementation</w:t>
+        <w:commentReference w:id="5"/>
+      </w:r>
+    </w:p>
+    <w:p>
+      <w:pPr>
+        <w:pStyle w:val="Heading2"/>
+      </w:pPr>
+      <w:r>
+        <w:t>Image Dataset Preparation</w:t>
       </w:r>
     </w:p>
     <w:p>
       <w:pPr>
         <w:pStyle w:val="BodyText"/>
-      </w:pPr>
-      <w:r>
         <w:rPr>
           <w:lang w:val="en-US"/>
         </w:rPr>
-        <w:t>Implementation of HTM network is performed. The dataset preparation and configuration of the components are detailed below.</w:t>
-      </w:r>
-    </w:p>
-    <w:p>
-      <w:pPr>
-        <w:pStyle w:val="Heading2"/>
-      </w:pPr>
-      <w:r>
-        <w:t>HTM Implementation</w:t>
-      </w:r>
-    </w:p>
-    <w:p>
-      <w:pPr>
-        <w:pStyle w:val="BodyText"/>
+      </w:pPr>
+      <w:r>
         <w:rPr>
           <w:lang w:val="en-US"/>
         </w:rPr>
-      </w:pPr>
+        <w:t xml:space="preserve">For Image sequence classification, we </w:t>
+      </w:r>
       <w:r>
         <w:rPr>
           <w:lang w:val="en-US"/>
         </w:rPr>
-        <w:t>Using NeocortexAPI, the HTM .Net implementation is carried out. The nuget package is available in [</w:t>
-      </w:r>
-      <w:commentRangeStart w:id="15"/>
-      <w:r>
-        <w:rPr>
-          <w:lang w:val="en-US"/>
-        </w:rPr>
-        <w:t>10</w:t>
-      </w:r>
-      <w:commentRangeEnd w:id="15"/>
-      <w:r>
-        <w:rPr>
-          <w:rStyle w:val="CommentReference"/>
-          <w:spacing w:val="0"/>
-          <w:lang w:val="en-US" w:eastAsia="en-US"/>
-        </w:rPr>
-        <w:commentReference w:id="15"/>
-      </w:r>
-      <w:r>
-        <w:rPr>
-          <w:lang w:val="en-US"/>
-        </w:rPr>
-        <w:t>].</w:t>
-      </w:r>
-      <w:r>
-        <w:rPr>
-          <w:lang w:val="en-US"/>
-        </w:rPr>
-        <w:t xml:space="preserve"> </w:t>
+        <w:t>are fetching the image from each folder which contains series of image and is encoded using Image encoder which is initially binarized. The binarized image is the processed data.</w:t>
       </w:r>
     </w:p>
     <w:p>
@@ -1722,7 +3079,19 @@
           <w:highlight w:val="yellow"/>
           <w:lang w:val="en-US"/>
         </w:rPr>
-        <w:t>Can add more if needed</w:t>
+        <w:t>Need to add binarized image</w:t>
+      </w:r>
+      <w:r>
+        <w:rPr>
+          <w:lang w:val="en-US"/>
+        </w:rPr>
+        <w:t xml:space="preserve"> snapshot is only possible</w:t>
+      </w:r>
+      <w:r>
+        <w:rPr>
+          <w:lang w:val="en-US"/>
+        </w:rPr>
+        <w:t>.</w:t>
       </w:r>
     </w:p>
     <w:p>
@@ -1730,271 +3099,101 @@
         <w:pStyle w:val="Heading2"/>
       </w:pPr>
       <w:r>
-        <w:t xml:space="preserve">Dataset </w:t>
-      </w:r>
-      <w:r>
-        <w:t>P</w:t>
-      </w:r>
-      <w:r>
-        <w:t>reparation</w:t>
-      </w:r>
-    </w:p>
-    <w:p>
-      <w:pPr>
-        <w:pStyle w:val="BodyText"/>
-        <w:rPr>
-          <w:lang w:val="en-US"/>
-        </w:rPr>
-      </w:pPr>
-      <w:r>
         <w:t xml:space="preserve"> </w:t>
       </w:r>
       <w:r>
-        <w:rPr>
-          <w:lang w:val="en-US"/>
-        </w:rPr>
-        <w:t>For Cancer Sequence classification, we are fetch</w:t>
-      </w:r>
-      <w:r>
-        <w:rPr>
-          <w:lang w:val="en-US"/>
-        </w:rPr>
-        <w:t>ing</w:t>
-      </w:r>
-      <w:r>
-        <w:rPr>
-          <w:lang w:val="en-US"/>
-        </w:rPr>
-        <w:t xml:space="preserve"> the .csv file that contains the sequence of input data and encoding it using Scalar encoder to process the dataset.</w:t>
-      </w:r>
-    </w:p>
-    <w:p>
-      <w:pPr>
-        <w:pStyle w:val="BodyText"/>
-        <w:rPr>
-          <w:lang w:val="en-US"/>
-        </w:rPr>
-      </w:pPr>
-      <w:r>
-        <w:rPr>
-          <w:noProof/>
-          <w:lang w:val="en-US"/>
-        </w:rPr>
-        <w:lastRenderedPageBreak/>
-        <w:drawing>
-          <wp:inline distT="0" distB="0" distL="0" distR="0" wp14:anchorId="30C4D6FB" wp14:editId="335E6BB8">
-            <wp:extent cx="3089910" cy="1561465"/>
-            <wp:effectExtent l="0" t="0" r="0" b="635"/>
-            <wp:docPr id="9" name="Picture 9"/>
-            <wp:cNvGraphicFramePr>
-              <a:graphicFrameLocks xmlns:a="http://schemas.openxmlformats.org/drawingml/2006/main" noChangeAspect="1"/>
-            </wp:cNvGraphicFramePr>
-            <a:graphic xmlns:a="http://schemas.openxmlformats.org/drawingml/2006/main">
-              <a:graphicData uri="http://schemas.openxmlformats.org/drawingml/2006/picture">
-                <pic:pic xmlns:pic="http://schemas.openxmlformats.org/drawingml/2006/picture">
-                  <pic:nvPicPr>
-                    <pic:cNvPr id="0" name="Picture 3"/>
-                    <pic:cNvPicPr>
-                      <a:picLocks noChangeAspect="1" noChangeArrowheads="1"/>
-                    </pic:cNvPicPr>
-                  </pic:nvPicPr>
-                  <pic:blipFill>
-                    <a:blip r:embed="rId18">
-                      <a:extLst>
-                        <a:ext uri="{28A0092B-C50C-407E-A947-70E740481C1C}">
-                          <a14:useLocalDpi xmlns:a14="http://schemas.microsoft.com/office/drawing/2010/main" val="0"/>
-                        </a:ext>
-                      </a:extLst>
-                    </a:blip>
-                    <a:srcRect/>
-                    <a:stretch>
-                      <a:fillRect/>
-                    </a:stretch>
-                  </pic:blipFill>
-                  <pic:spPr bwMode="auto">
-                    <a:xfrm>
-                      <a:off x="0" y="0"/>
-                      <a:ext cx="3089910" cy="1561465"/>
-                    </a:xfrm>
-                    <a:prstGeom prst="rect">
-                      <a:avLst/>
-                    </a:prstGeom>
-                    <a:noFill/>
-                    <a:ln>
-                      <a:noFill/>
-                    </a:ln>
-                  </pic:spPr>
-                </pic:pic>
-              </a:graphicData>
-            </a:graphic>
-          </wp:inline>
-        </w:drawing>
-      </w:r>
-    </w:p>
-    <w:p>
-      <w:pPr>
-        <w:pStyle w:val="BodyText"/>
-        <w:rPr>
-          <w:lang w:val="en-US"/>
-        </w:rPr>
-      </w:pPr>
-      <w:r>
-        <w:rPr>
-          <w:lang w:val="en-US"/>
-        </w:rPr>
-        <w:t xml:space="preserve">Figure: </w:t>
-      </w:r>
-      <w:r>
-        <w:rPr>
-          <w:lang w:val="en-US"/>
-        </w:rPr>
-        <w:t xml:space="preserve"> Cancer Sequence </w:t>
-      </w:r>
-      <w:commentRangeStart w:id="16"/>
-      <w:r>
-        <w:rPr>
-          <w:lang w:val="en-US"/>
-        </w:rPr>
-        <w:t>Processed Data</w:t>
-      </w:r>
-      <w:commentRangeEnd w:id="16"/>
-      <w:r>
-        <w:rPr>
-          <w:rStyle w:val="CommentReference"/>
-          <w:spacing w:val="0"/>
-          <w:lang w:val="en-US" w:eastAsia="en-US"/>
-        </w:rPr>
-        <w:commentReference w:id="16"/>
-      </w:r>
-    </w:p>
-    <w:p>
-      <w:pPr>
-        <w:pStyle w:val="Heading2"/>
-      </w:pPr>
-      <w:r>
-        <w:t>Image Dataset Preparation</w:t>
-      </w:r>
-    </w:p>
-    <w:p>
-      <w:pPr>
-        <w:pStyle w:val="BodyText"/>
-        <w:rPr>
-          <w:lang w:val="en-US"/>
-        </w:rPr>
-      </w:pPr>
-      <w:r>
-        <w:rPr>
-          <w:lang w:val="en-US"/>
-        </w:rPr>
-        <w:t xml:space="preserve">For Image sequence classification, we </w:t>
-      </w:r>
-      <w:r>
-        <w:rPr>
-          <w:lang w:val="en-US"/>
-        </w:rPr>
-        <w:t>are fetching the image from each folder which contains series of image and is encoded using Image encoder which is initially binarized. The binarized image is the processed data.</w:t>
-      </w:r>
-    </w:p>
-    <w:p>
-      <w:pPr>
-        <w:pStyle w:val="BodyText"/>
-        <w:rPr>
-          <w:lang w:val="en-US"/>
-        </w:rPr>
-      </w:pPr>
+        <w:t xml:space="preserve">HTM </w:t>
+      </w:r>
+      <w:r>
+        <w:t>C</w:t>
+      </w:r>
+      <w:r>
+        <w:t>onfiguration</w:t>
+      </w:r>
+    </w:p>
+    <w:p>
+      <w:pPr>
+        <w:jc w:val="both"/>
+      </w:pPr>
+      <w:r>
+        <w:t xml:space="preserve">      </w:t>
+      </w:r>
+      <w:r>
+        <w:t xml:space="preserve">HTM configurations contains different parameters which are defined to control the </w:t>
+      </w:r>
+      <w:proofErr w:type="spellStart"/>
+      <w:r>
+        <w:t>behaviour</w:t>
+      </w:r>
+      <w:proofErr w:type="spellEnd"/>
+      <w:r>
+        <w:t xml:space="preserve"> such as permanence increment and decrement, max number of cells and max cycles to train the input dataset. </w:t>
+      </w:r>
+    </w:p>
+    <w:p>
+      <w:pPr>
+        <w:jc w:val="both"/>
+      </w:pPr>
+    </w:p>
+    <w:p>
+      <w:pPr>
+        <w:jc w:val="both"/>
+      </w:pPr>
+      <w:r>
+        <w:tab/>
+      </w:r>
       <w:r>
         <w:rPr>
           <w:highlight w:val="yellow"/>
-          <w:lang w:val="en-US"/>
-        </w:rPr>
-        <w:t>Need to add binarized image</w:t>
-      </w:r>
-      <w:r>
-        <w:rPr>
-          <w:lang w:val="en-US"/>
-        </w:rPr>
-        <w:t xml:space="preserve"> snapshot is only possible</w:t>
-      </w:r>
-      <w:r>
-        <w:rPr>
-          <w:lang w:val="en-US"/>
-        </w:rPr>
+        </w:rPr>
+        <w:t>HTM Config Code Image</w:t>
+      </w:r>
+      <w:r>
+        <w:t xml:space="preserve"> </w:t>
+      </w:r>
+    </w:p>
+    <w:p>
+      <w:pPr>
+        <w:jc w:val="both"/>
+      </w:pPr>
+    </w:p>
+    <w:p>
+      <w:pPr>
+        <w:jc w:val="both"/>
+      </w:pPr>
+      <w:r>
+        <w:t xml:space="preserve">     We are using Spatial Pooler with </w:t>
+      </w:r>
+      <w:proofErr w:type="spellStart"/>
+      <w:r>
+        <w:t>HomoPlasticityController</w:t>
+      </w:r>
+      <w:proofErr w:type="spellEnd"/>
+      <w:r>
+        <w:t>. Spatial Pooler is used to train</w:t>
+      </w:r>
+      <w:r>
+        <w:t xml:space="preserve"> individually to combine SP and TM </w:t>
+      </w:r>
+      <w:r>
+        <w:t>training.</w:t>
+      </w:r>
+      <w:r>
+        <w:t xml:space="preserve"> Structure of </w:t>
+      </w:r>
+      <w:r>
+        <w:t xml:space="preserve">spatial pooler is shown in the below figure which is taken from </w:t>
+      </w:r>
+      <w:proofErr w:type="spellStart"/>
+      <w:r>
+        <w:t>NeocortexA</w:t>
+      </w:r>
+      <w:r>
+        <w:t>pi</w:t>
+      </w:r>
+      <w:proofErr w:type="spellEnd"/>
+      <w:r>
         <w:t>.</w:t>
-      </w:r>
-    </w:p>
-    <w:p>
-      <w:pPr>
-        <w:pStyle w:val="Heading2"/>
-      </w:pPr>
-      <w:r>
-        <w:t xml:space="preserve"> </w:t>
-      </w:r>
-      <w:r>
-        <w:t xml:space="preserve">HTM </w:t>
-      </w:r>
-      <w:r>
-        <w:t>C</w:t>
-      </w:r>
-      <w:r>
-        <w:t>onfiguration</w:t>
-      </w:r>
-    </w:p>
-    <w:p>
-      <w:pPr>
-        <w:jc w:val="both"/>
-      </w:pPr>
-      <w:r>
-        <w:t xml:space="preserve">      </w:t>
-      </w:r>
-      <w:r>
-        <w:t xml:space="preserve">HTM configurations contains different parameters which are defined to control the behaviour such as permanence increment and decrement, max number of cells and max cycles to train the input dataset. </w:t>
-      </w:r>
-    </w:p>
-    <w:p>
-      <w:pPr>
-        <w:jc w:val="both"/>
-      </w:pPr>
-    </w:p>
-    <w:p>
-      <w:pPr>
-        <w:jc w:val="both"/>
-      </w:pPr>
-      <w:r>
-        <w:tab/>
-      </w:r>
-      <w:r>
-        <w:rPr>
-          <w:highlight w:val="yellow"/>
-        </w:rPr>
-        <w:t>HTM Config Code Image</w:t>
-      </w:r>
-      <w:r>
-        <w:t xml:space="preserve"> </w:t>
-      </w:r>
-    </w:p>
-    <w:p>
-      <w:pPr>
-        <w:jc w:val="both"/>
-      </w:pPr>
-    </w:p>
-    <w:p>
-      <w:pPr>
-        <w:jc w:val="both"/>
-      </w:pPr>
-      <w:r>
-        <w:t xml:space="preserve">     We are using Spatial Pooler with HomoPlasticityController. Spatial Pooler is used to train</w:t>
-      </w:r>
-      <w:r>
-        <w:t xml:space="preserve"> individually to combine SP and TM </w:t>
-      </w:r>
-      <w:r>
-        <w:t>training.</w:t>
-      </w:r>
-      <w:r>
-        <w:t xml:space="preserve"> Structure of spatial pooler is shown in the below figure which is taken from NeocortexA</w:t>
-      </w:r>
-      <w:r>
-        <w:t>pi.</w:t>
       </w:r>
     </w:p>
     <w:p>
@@ -2028,7 +3227,7 @@
                     </pic:cNvPicPr>
                   </pic:nvPicPr>
                   <pic:blipFill>
-                    <a:blip r:embed="rId19" cstate="print">
+                    <a:blip r:embed="rId18" cstate="print">
                       <a:extLst>
                         <a:ext uri="{28A0092B-C50C-407E-A947-70E740481C1C}">
                           <a14:useLocalDpi xmlns:a14="http://schemas.microsoft.com/office/drawing/2010/main" val="0"/>
@@ -2099,7 +3298,7 @@
                     </pic:cNvPicPr>
                   </pic:nvPicPr>
                   <pic:blipFill>
-                    <a:blip r:embed="rId20" cstate="print">
+                    <a:blip r:embed="rId19" cstate="print">
                       <a:extLst>
                         <a:ext uri="{28A0092B-C50C-407E-A947-70E740481C1C}">
                           <a14:useLocalDpi xmlns:a14="http://schemas.microsoft.com/office/drawing/2010/main" val="0"/>
@@ -2149,10 +3348,7 @@
         <w:pStyle w:val="Heading2"/>
       </w:pPr>
       <w:r>
-        <w:t xml:space="preserve">HTM </w:t>
-      </w:r>
-      <w:r>
-        <w:t>Flow</w:t>
+        <w:t>HTM Flow</w:t>
       </w:r>
     </w:p>
     <w:p>
@@ -2191,10 +3387,7 @@
         </w:rPr>
       </w:pPr>
       <w:r>
-        <w:t>results</w:t>
-      </w:r>
-      <w:r>
-        <w:t xml:space="preserve"> </w:t>
+        <w:t xml:space="preserve">results </w:t>
       </w:r>
     </w:p>
     <w:p>
@@ -2288,7 +3481,7 @@
                     </pic:cNvPicPr>
                   </pic:nvPicPr>
                   <pic:blipFill>
-                    <a:blip r:embed="rId21">
+                    <a:blip r:embed="rId20">
                       <a:extLst>
                         <a:ext uri="{28A0092B-C50C-407E-A947-70E740481C1C}">
                           <a14:useLocalDpi xmlns:a14="http://schemas.microsoft.com/office/drawing/2010/main" val="0"/>
@@ -2322,10 +3515,33 @@
     </w:p>
     <w:p>
       <w:r>
-        <w:t xml:space="preserve">Fig: </w:t>
-      </w:r>
-      <w:r>
-        <w:t>Cancer Sequence Classification training accuracy</w:t>
+        <w:rPr>
+          <w:highlight w:val="yellow"/>
+        </w:rPr>
+        <w:t xml:space="preserve">Fig: Cancer Sequence </w:t>
+      </w:r>
+      <w:commentRangeStart w:id="6"/>
+      <w:r>
+        <w:rPr>
+          <w:highlight w:val="yellow"/>
+        </w:rPr>
+        <w:t>Classification</w:t>
+      </w:r>
+      <w:commentRangeEnd w:id="6"/>
+      <w:r>
+        <w:rPr>
+          <w:rStyle w:val="CommentReference"/>
+        </w:rPr>
+        <w:commentReference w:id="6"/>
+      </w:r>
+      <w:r>
+        <w:rPr>
+          <w:highlight w:val="yellow"/>
+        </w:rPr>
+        <w:t xml:space="preserve"> training accuracy</w:t>
+      </w:r>
+      <w:r>
+        <w:t xml:space="preserve"> </w:t>
       </w:r>
     </w:p>
     <w:p>
@@ -2346,10 +3562,11 @@
         <w:rPr>
           <w:noProof/>
         </w:rPr>
+        <w:lastRenderedPageBreak/>
         <w:drawing>
-          <wp:inline distT="0" distB="0" distL="0" distR="0" wp14:anchorId="2AE11D9E" wp14:editId="037D9A0F">
-            <wp:extent cx="2000250" cy="1533669"/>
-            <wp:effectExtent l="0" t="0" r="0" b="9525"/>
+          <wp:inline distT="0" distB="0" distL="0" distR="0" wp14:anchorId="2AE11D9E" wp14:editId="16597070">
+            <wp:extent cx="1562100" cy="1197724"/>
+            <wp:effectExtent l="0" t="0" r="0" b="2540"/>
             <wp:docPr id="13" name="Picture 13"/>
             <wp:cNvGraphicFramePr>
               <a:graphicFrameLocks xmlns:a="http://schemas.openxmlformats.org/drawingml/2006/main" noChangeAspect="1"/>
@@ -2364,7 +3581,7 @@
                     </pic:cNvPicPr>
                   </pic:nvPicPr>
                   <pic:blipFill>
-                    <a:blip r:embed="rId22">
+                    <a:blip r:embed="rId21" cstate="print">
                       <a:extLst>
                         <a:ext uri="{28A0092B-C50C-407E-A947-70E740481C1C}">
                           <a14:useLocalDpi xmlns:a14="http://schemas.microsoft.com/office/drawing/2010/main" val="0"/>
@@ -2379,7 +3596,7 @@
                   <pic:spPr bwMode="auto">
                     <a:xfrm>
                       <a:off x="0" y="0"/>
-                      <a:ext cx="2022940" cy="1551067"/>
+                      <a:ext cx="1594272" cy="1222391"/>
                     </a:xfrm>
                     <a:prstGeom prst="rect">
                       <a:avLst/>
@@ -2447,6 +3664,7 @@
       <w:r>
         <w:t>”. Avoid the stilted expression “</w:t>
       </w:r>
+      <w:proofErr w:type="spellStart"/>
       <w:r>
         <w:rPr>
           <w:lang w:val="en-US"/>
@@ -2454,7 +3672,11 @@
         <w:t>o</w:t>
       </w:r>
       <w:r>
-        <w:t xml:space="preserve">ne of us (R. B. G.) thanks </w:t>
+        <w:t>ne</w:t>
+      </w:r>
+      <w:proofErr w:type="spellEnd"/>
+      <w:r>
+        <w:t xml:space="preserve"> of us (R. B. G.) thanks </w:t>
       </w:r>
       <w:r>
         <w:t>...</w:t>
@@ -2538,6 +3760,7 @@
       <w:pPr>
         <w:pStyle w:val="BodyText"/>
       </w:pPr>
+      <w:commentRangeStart w:id="7"/>
       <w:r>
         <w:t>The template will number citations consecutively within brackets [1]. The sentence punctuation follows the bracket [2]. Refer simply to the reference number, as in [3]—do not use “Ref. [3]” or “reference [3]” except at the beginning of a sentence: “Reference [3] was the first</w:t>
       </w:r>
@@ -2559,11 +3782,7 @@
         <w:pStyle w:val="BodyText"/>
       </w:pPr>
       <w:r>
-        <w:t xml:space="preserve">Number footnotes separately in superscripts. Place the actual footnote at the bottom of the column in which it was </w:t>
-      </w:r>
-      <w:r>
-        <w:lastRenderedPageBreak/>
-        <w:t>cited. Do not put footnotes in the</w:t>
+        <w:t>Number footnotes separately in superscripts. Place the actual footnote at the bottom of the column in which it was cited. Do not put footnotes in the</w:t>
       </w:r>
       <w:r>
         <w:rPr>
@@ -2606,7 +3825,19 @@
         <w:t>papers</w:t>
       </w:r>
       <w:r>
-        <w:t xml:space="preserve"> published in translation journals, please give the English citation first, followed by the original foreign-language citation [6].</w:t>
+        <w:t xml:space="preserve"> published in translation journals, please give the English citation first, followed by the original foreign-language citation [6]</w:t>
+      </w:r>
+      <w:commentRangeEnd w:id="7"/>
+      <w:r>
+        <w:rPr>
+          <w:rStyle w:val="CommentReference"/>
+          <w:spacing w:val="0"/>
+          <w:lang w:val="en-US" w:eastAsia="en-US"/>
+        </w:rPr>
+        <w:commentReference w:id="7"/>
+      </w:r>
+      <w:r>
+        <w:t>.</w:t>
       </w:r>
     </w:p>
     <w:p/>
@@ -2616,14 +3847,16 @@
         <w:ind w:left="354" w:hanging="354"/>
       </w:pPr>
       <w:r>
-        <w:t xml:space="preserve">G. Eason, B. Noble, and I. N. Sneddon, “On certain integrals of Lipschitz-Hankel type involving products of Bessel functions,” Phil. Trans. Roy. Soc. London, vol. A247, pp. 529–551, April 1955. </w:t>
-      </w:r>
-      <w:r>
-        <w:rPr>
-          <w:i/>
-          <w:iCs/>
-        </w:rPr>
-        <w:t>(references)</w:t>
+        <w:t>B. A. C. G. J. D. S. W. Keele, “Sequence learning,” 1998. [Online]. Available:</w:t>
+      </w:r>
+      <w:r>
+        <w:t xml:space="preserve"> </w:t>
+      </w:r>
+      <w:r>
+        <w:t>https://pubmed.ncbi.nlm.nih.gov/21227209</w:t>
+      </w:r>
+      <w:r>
+        <w:t>.</w:t>
       </w:r>
     </w:p>
     <w:p>
@@ -2632,7 +3865,16 @@
         <w:ind w:left="354" w:hanging="354"/>
       </w:pPr>
       <w:r>
-        <w:t>J. Clerk Maxwell, A Treatise on Electricity and Magnetism, 3rd ed., vol. 2. Oxford: Clarendon, 1892, pp.68–73.</w:t>
+        <w:t>D. V. B. Michael D Mauk, “Sequence learning,” 2004. [Online]. Available:</w:t>
+      </w:r>
+      <w:r>
+        <w:t xml:space="preserve"> </w:t>
+      </w:r>
+      <w:r>
+        <w:t>https://pubmed.ncbi.nlm.nih.gov/15217335</w:t>
+      </w:r>
+      <w:r>
+        <w:t>.</w:t>
       </w:r>
     </w:p>
     <w:p>
@@ -2641,7 +3883,16 @@
         <w:ind w:left="354" w:hanging="354"/>
       </w:pPr>
       <w:r>
-        <w:t>I. S. Jacobs and C. P. Bean, “Fine particles, thin films and exchange anisotropy,” in Magnetism, vol. III, G. T. Rado and H. Suhl, Eds. New York: Academic, 1963, pp. 271–350.</w:t>
+        <w:t>B. H. J. L. R. .Rabiner, “An introduction to hidden markov models,” 1986.[Online].</w:t>
+      </w:r>
+      <w:r>
+        <w:t xml:space="preserve"> </w:t>
+      </w:r>
+      <w:r>
+        <w:t>Available: http://ai.stanford.edu/~pabbeel/depth_qual/Rabiner_Juang_hmms.pdf</w:t>
+      </w:r>
+      <w:r>
+        <w:t>.</w:t>
       </w:r>
     </w:p>
     <w:p>
@@ -2650,7 +3901,16 @@
         <w:ind w:left="354" w:hanging="354"/>
       </w:pPr>
       <w:r>
-        <w:t>K. Elissa, “Title of paper if known,” unpublished.</w:t>
+        <w:t>J. C. S. A. J. Hawkins, “Continuous online sequence learning with an unsupervised neural network model,” 2016. [Online]. Available:</w:t>
+      </w:r>
+      <w:r>
+        <w:t xml:space="preserve"> </w:t>
+      </w:r>
+      <w:r>
+        <w:t>https://pubmed.ncbi.nlm.nih.gov/27626963</w:t>
+      </w:r>
+      <w:r>
+        <w:t>.</w:t>
       </w:r>
     </w:p>
     <w:p>
@@ -2659,7 +3919,13 @@
         <w:ind w:left="354" w:hanging="354"/>
       </w:pPr>
       <w:r>
-        <w:t>R. Nicole, “Title of paper with only first word capitalized,” J. Name Stand. Abbrev., in press.</w:t>
+        <w:t>5. S. A. Jeff Hawkins, “Why neurons have thousands of synapses, a theory of sequence memory in neocortex,” 2016. [Online]. Available:</w:t>
+      </w:r>
+      <w:r>
+        <w:t xml:space="preserve"> </w:t>
+      </w:r>
+      <w:r>
+        <w:t>https://www.frontiersin.org/articles/10.3389/fncir.2016.00023/full</w:t>
       </w:r>
     </w:p>
     <w:p>
@@ -2668,7 +3934,22 @@
         <w:ind w:left="354" w:hanging="354"/>
       </w:pPr>
       <w:r>
-        <w:t>Y. Yorozu, M. Hirano, K. Oka, and Y. Tagawa, “Electron spectroscopy studies on magneto-optical media and plastic substrate interface,” IEEE Transl. J. Magn. Japan, vol. 2, pp. 740–741, August 1987 [Digests 9th Annual Conf. Magnetics Japan, p. 301, 1982].</w:t>
+        <w:t>“Neocortexlayersimageref</w:t>
+      </w:r>
+      <w:r>
+        <w:t xml:space="preserve"> </w:t>
+      </w:r>
+      <w:r>
+        <w:t>http://brainmind.com/neocortex.html.” [Online].</w:t>
+      </w:r>
+      <w:r>
+        <w:t xml:space="preserve"> </w:t>
+      </w:r>
+      <w:r>
+        <w:t>Available: http://brainmind.com/Neocortex.html</w:t>
+      </w:r>
+      <w:r>
+        <w:t>.</w:t>
       </w:r>
     </w:p>
     <w:p>
@@ -2677,13 +3958,43 @@
         <w:ind w:left="354" w:hanging="354"/>
       </w:pPr>
       <w:r>
-        <w:t>M. Young, The Technical Writer</w:t>
-      </w:r>
-      <w:r>
-        <w:t>’</w:t>
-      </w:r>
-      <w:r>
-        <w:t>s Handbook. Mill Valley, CA: University Science, 1989.</w:t>
+        <w:t>K. J. Hole, “The htm learning algorithm,” 2016. [Online]. Available: https://link.springer.com/chapter/10.1007/978-3-319-30070-2_11</w:t>
+      </w:r>
+      <w:r>
+        <w:t>.</w:t>
+      </w:r>
+    </w:p>
+    <w:p>
+      <w:pPr>
+        <w:pStyle w:val="references"/>
+        <w:ind w:left="354" w:hanging="354"/>
+      </w:pPr>
+      <w:r>
+        <w:t>….</w:t>
+      </w:r>
+    </w:p>
+    <w:p>
+      <w:pPr>
+        <w:pStyle w:val="references"/>
+        <w:ind w:left="354" w:hanging="354"/>
+      </w:pPr>
+      <w:r>
+        <w:t>“Cancer sequences dataset,” 2019. [Online]. Available: https://archive.ics.uci.edu/ml/datasets/Anticancer+peptides</w:t>
+      </w:r>
+      <w:r>
+        <w:t>.</w:t>
+      </w:r>
+    </w:p>
+    <w:p>
+      <w:pPr>
+        <w:pStyle w:val="references"/>
+        <w:ind w:left="354" w:hanging="354"/>
+      </w:pPr>
+      <w:r>
+        <w:t>Neocortexapi nuget package.” [Online]. Available: https://www.nuget.org/packages/NeoCortexApi/</w:t>
+      </w:r>
+      <w:r>
+        <w:t>.</w:t>
       </w:r>
     </w:p>
     <w:p>
@@ -2734,7 +4045,7 @@
           <w:szCs w:val="20"/>
           <w:lang w:eastAsia="x-none"/>
         </w:rPr>
-        <w:t>This report</w:t>
+        <w:t xml:space="preserve">This </w:t>
       </w:r>
       <w:r>
         <w:rPr>
@@ -2747,7 +4058,20 @@
           <w:szCs w:val="20"/>
           <w:lang w:val="x-none" w:eastAsia="x-none"/>
         </w:rPr>
-        <w:t xml:space="preserve"> template</w:t>
+        <w:t xml:space="preserve">to the </w:t>
+      </w:r>
+      <w:r>
+        <w:rPr>
+          <w:rFonts w:eastAsia="SimSun"/>
+          <w:b/>
+          <w:noProof w:val="0"/>
+          <w:color w:val="FF0000"/>
+          <w:spacing w:val="-1"/>
+          <w:sz w:val="20"/>
+          <w:szCs w:val="20"/>
+          <w:lang w:eastAsia="x-none"/>
+        </w:rPr>
+        <w:t>examination office</w:t>
       </w:r>
       <w:r>
         <w:rPr>
@@ -2760,7 +4084,7 @@
           <w:szCs w:val="20"/>
           <w:lang w:val="x-none" w:eastAsia="x-none"/>
         </w:rPr>
-        <w:t xml:space="preserve"> contain</w:t>
+        <w:t xml:space="preserve">. Failure to remove template text from your paper </w:t>
       </w:r>
       <w:r>
         <w:rPr>
@@ -2773,7 +4097,7 @@
           <w:szCs w:val="20"/>
           <w:lang w:eastAsia="x-none"/>
         </w:rPr>
-        <w:t>s</w:t>
+        <w:t>may</w:t>
       </w:r>
       <w:r>
         <w:rPr>
@@ -2786,7 +4110,7 @@
           <w:szCs w:val="20"/>
           <w:lang w:val="x-none" w:eastAsia="x-none"/>
         </w:rPr>
-        <w:t xml:space="preserve"> guidance text for comp</w:t>
+        <w:t xml:space="preserve"> result i</w:t>
       </w:r>
       <w:r>
         <w:rPr>
@@ -2799,7 +4123,7 @@
           <w:szCs w:val="20"/>
           <w:lang w:val="x-none" w:eastAsia="x-none"/>
         </w:rPr>
-        <w:t>osing and formatting technical reports</w:t>
+        <w:t>n your paper being degraded</w:t>
       </w:r>
       <w:r>
         <w:rPr>
@@ -2812,239 +4136,10 @@
           <w:szCs w:val="20"/>
           <w:lang w:val="x-none" w:eastAsia="x-none"/>
         </w:rPr>
-        <w:t>. Please ensure that all template text is re</w:t>
-      </w:r>
-      <w:r>
-        <w:rPr>
-          <w:rFonts w:eastAsia="SimSun"/>
-          <w:b/>
-          <w:noProof w:val="0"/>
-          <w:color w:val="FF0000"/>
-          <w:spacing w:val="-1"/>
-          <w:sz w:val="20"/>
-          <w:szCs w:val="20"/>
-          <w:lang w:val="x-none" w:eastAsia="x-none"/>
-        </w:rPr>
-        <w:t>moved from your report</w:t>
-      </w:r>
-      <w:r>
-        <w:rPr>
-          <w:rFonts w:eastAsia="SimSun"/>
-          <w:b/>
-          <w:noProof w:val="0"/>
-          <w:color w:val="FF0000"/>
-          <w:spacing w:val="-1"/>
-          <w:sz w:val="20"/>
-          <w:szCs w:val="20"/>
-          <w:lang w:val="x-none" w:eastAsia="x-none"/>
-        </w:rPr>
-        <w:t xml:space="preserve"> prior to submission to the </w:t>
-      </w:r>
-      <w:r>
-        <w:rPr>
-          <w:rFonts w:eastAsia="SimSun"/>
-          <w:b/>
-          <w:noProof w:val="0"/>
-          <w:color w:val="FF0000"/>
-          <w:spacing w:val="-1"/>
-          <w:sz w:val="20"/>
-          <w:szCs w:val="20"/>
-          <w:lang w:eastAsia="x-none"/>
-        </w:rPr>
-        <w:t>examination office</w:t>
-      </w:r>
-      <w:r>
-        <w:rPr>
-          <w:rFonts w:eastAsia="SimSun"/>
-          <w:b/>
-          <w:noProof w:val="0"/>
-          <w:color w:val="FF0000"/>
-          <w:spacing w:val="-1"/>
-          <w:sz w:val="20"/>
-          <w:szCs w:val="20"/>
-          <w:lang w:val="x-none" w:eastAsia="x-none"/>
-        </w:rPr>
-        <w:t xml:space="preserve">. Failure to remove template text from your paper </w:t>
-      </w:r>
-      <w:r>
-        <w:rPr>
-          <w:rFonts w:eastAsia="SimSun"/>
-          <w:b/>
-          <w:noProof w:val="0"/>
-          <w:color w:val="FF0000"/>
-          <w:spacing w:val="-1"/>
-          <w:sz w:val="20"/>
-          <w:szCs w:val="20"/>
-          <w:lang w:eastAsia="x-none"/>
-        </w:rPr>
-        <w:t>may</w:t>
-      </w:r>
-      <w:r>
-        <w:rPr>
-          <w:rFonts w:eastAsia="SimSun"/>
-          <w:b/>
-          <w:noProof w:val="0"/>
-          <w:color w:val="FF0000"/>
-          <w:spacing w:val="-1"/>
-          <w:sz w:val="20"/>
-          <w:szCs w:val="20"/>
-          <w:lang w:val="x-none" w:eastAsia="x-none"/>
-        </w:rPr>
-        <w:t xml:space="preserve"> result i</w:t>
-      </w:r>
-      <w:r>
-        <w:rPr>
-          <w:rFonts w:eastAsia="SimSun"/>
-          <w:b/>
-          <w:noProof w:val="0"/>
-          <w:color w:val="FF0000"/>
-          <w:spacing w:val="-1"/>
-          <w:sz w:val="20"/>
-          <w:szCs w:val="20"/>
-          <w:lang w:val="x-none" w:eastAsia="x-none"/>
-        </w:rPr>
-        <w:t>n your paper being degraded</w:t>
-      </w:r>
-      <w:r>
-        <w:rPr>
-          <w:rFonts w:eastAsia="SimSun"/>
-          <w:b/>
-          <w:noProof w:val="0"/>
-          <w:color w:val="FF0000"/>
-          <w:spacing w:val="-1"/>
-          <w:sz w:val="20"/>
-          <w:szCs w:val="20"/>
-          <w:lang w:val="x-none" w:eastAsia="x-none"/>
-        </w:rPr>
         <w:t>.</w:t>
       </w:r>
     </w:p>
-    <w:p>
-      <w:r>
-        <w:rPr>
-          <w:noProof/>
-        </w:rPr>
-        <mc:AlternateContent>
-          <mc:Choice Requires="wps">
-            <w:drawing>
-              <wp:anchor distT="0" distB="0" distL="114300" distR="114300" simplePos="0" relativeHeight="251658752" behindDoc="1" locked="0" layoutInCell="1" allowOverlap="1" wp14:anchorId="4A67007D" wp14:editId="0581B596">
-                <wp:simplePos x="0" y="0"/>
-                <wp:positionH relativeFrom="margin">
-                  <wp:align>left</wp:align>
-                </wp:positionH>
-                <wp:positionV relativeFrom="paragraph">
-                  <wp:posOffset>251460</wp:posOffset>
-                </wp:positionV>
-                <wp:extent cx="3200400" cy="1143000"/>
-                <wp:effectExtent l="5080" t="13335" r="13970" b="5715"/>
-                <wp:wrapTight wrapText="bothSides">
-                  <wp:wrapPolygon edited="0">
-                    <wp:start x="-64" y="0"/>
-                    <wp:lineTo x="-64" y="21600"/>
-                    <wp:lineTo x="21664" y="21600"/>
-                    <wp:lineTo x="21664" y="0"/>
-                    <wp:lineTo x="-64" y="0"/>
-                  </wp:wrapPolygon>
-                </wp:wrapTight>
-                <wp:docPr id="2" name="Text Box 8"/>
-                <wp:cNvGraphicFramePr>
-                  <a:graphicFrameLocks xmlns:a="http://schemas.openxmlformats.org/drawingml/2006/main"/>
-                </wp:cNvGraphicFramePr>
-                <a:graphic xmlns:a="http://schemas.openxmlformats.org/drawingml/2006/main">
-                  <a:graphicData uri="http://schemas.microsoft.com/office/word/2010/wordprocessingShape">
-                    <wps:wsp>
-                      <wps:cNvSpPr txBox="1">
-                        <a:spLocks noChangeArrowheads="1"/>
-                      </wps:cNvSpPr>
-                      <wps:spPr bwMode="auto">
-                        <a:xfrm>
-                          <a:off x="0" y="0"/>
-                          <a:ext cx="3200400" cy="1143000"/>
-                        </a:xfrm>
-                        <a:prstGeom prst="rect">
-                          <a:avLst/>
-                        </a:prstGeom>
-                        <a:solidFill>
-                          <a:srgbClr val="FFFFFF"/>
-                        </a:solidFill>
-                        <a:ln w="9525">
-                          <a:solidFill>
-                            <a:srgbClr val="000000"/>
-                          </a:solidFill>
-                          <a:miter lim="800000"/>
-                          <a:headEnd/>
-                          <a:tailEnd/>
-                        </a:ln>
-                      </wps:spPr>
-                      <wps:txbx>
-                        <w:txbxContent>
-                          <w:p>
-                            <w:pPr>
-                              <w:pStyle w:val="BodyText"/>
-                            </w:pPr>
-                            <w:r>
-                              <w:t>We suggest that you use a text box to insert a graphic (which is ideally a 300 dpi TIFF or EPS file, with all fonts embedded) because, in an MSW document, this method is somewhat more stable than directly inserting a picture</w:t>
-                            </w:r>
-                          </w:p>
-                          <w:p>
-                            <w:pPr>
-                              <w:pStyle w:val="BodyText"/>
-                            </w:pPr>
-                            <w:r>
-                              <w:t>To have non-visible rules on your frame, use the MSWord “Format” pull-down menu, select Text Box &gt; Colors and Lines to choose No Fill and No Line.</w:t>
-                            </w:r>
-                          </w:p>
-                        </w:txbxContent>
-                      </wps:txbx>
-                      <wps:bodyPr rot="0" vert="horz" wrap="square" lIns="91440" tIns="45720" rIns="91440" bIns="45720" anchor="t" anchorCtr="0" upright="1">
-                        <a:noAutofit/>
-                      </wps:bodyPr>
-                    </wps:wsp>
-                  </a:graphicData>
-                </a:graphic>
-                <wp14:sizeRelH relativeFrom="page">
-                  <wp14:pctWidth>0</wp14:pctWidth>
-                </wp14:sizeRelH>
-                <wp14:sizeRelV relativeFrom="page">
-                  <wp14:pctHeight>0</wp14:pctHeight>
-                </wp14:sizeRelV>
-              </wp:anchor>
-            </w:drawing>
-          </mc:Choice>
-          <mc:Fallback>
-            <w:pict>
-              <v:shapetype w14:anchorId="4A67007D" id="_x0000_t202" coordsize="21600,21600" o:spt="202" path="m,l,21600r21600,l21600,xe">
-                <v:stroke joinstyle="miter"/>
-                <v:path gradientshapeok="t" o:connecttype="rect"/>
-              </v:shapetype>
-              <v:shape id="Text Box 8" o:spid="_x0000_s1026" type="#_x0000_t202" style="position:absolute;left:0;text-align:left;margin-left:0;margin-top:19.8pt;width:252pt;height:90pt;z-index:-251657728;visibility:visible;mso-wrap-style:square;mso-width-percent:0;mso-height-percent:0;mso-wrap-distance-left:9pt;mso-wrap-distance-top:0;mso-wrap-distance-right:9pt;mso-wrap-distance-bottom:0;mso-position-horizontal:left;mso-position-horizontal-relative:margin;mso-position-vertical:absolute;mso-position-vertical-relative:text;mso-width-percent:0;mso-height-percent:0;mso-width-relative:page;mso-height-relative:page;v-text-anchor:top" o:gfxdata="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">
-                <v:textbox>
-                  <w:txbxContent>
-                    <w:p>
-                      <w:pPr>
-                        <w:pStyle w:val="BodyText"/>
-                      </w:pPr>
-                      <w:r>
-                        <w:t>We suggest that you use a text box to insert a graphic (which is ideally a 300 dpi TIFF or EPS file, with all fonts embedded) because, in an MSW document, this method is somewhat more stable than directly inserting a picture</w:t>
-                      </w:r>
-                    </w:p>
-                    <w:p>
-                      <w:pPr>
-                        <w:pStyle w:val="BodyText"/>
-                      </w:pPr>
-                      <w:r>
-                        <w:t>To have non-visible rules on your frame, use the MSWord “Format” pull-down menu, select Text Box &gt; Colors and Lines to choose No Fill and No Line.</w:t>
-                      </w:r>
-                    </w:p>
-                  </w:txbxContent>
-                </v:textbox>
-                <w10:wrap type="tight" anchorx="margin"/>
-              </v:shape>
-            </w:pict>
-          </mc:Fallback>
-        </mc:AlternateContent>
-      </w:r>
-    </w:p>
+    <w:p/>
     <w:sectPr>
       <w:type w:val="continuous"/>
       <w:pgSz w:w="11906" w:h="16838" w:code="9"/>
@@ -3074,19 +4169,10 @@
       </w:r>
     </w:p>
   </w:comment>
-  <w:comment w:id="1" w:author="Harish Palanivel" w:date="2022-03-11T14:06:00Z" w:initials="HP">
-    <w:p>
-      <w:pPr>
-        <w:autoSpaceDE w:val="0"/>
-        <w:autoSpaceDN w:val="0"/>
-        <w:adjustRightInd w:val="0"/>
-        <w:jc w:val="left"/>
-        <w:rPr>
-          <w:rFonts w:ascii="SFRM1200" w:hAnsi="SFRM1200" w:cs="SFRM1200"/>
-          <w:sz w:val="24"/>
-          <w:szCs w:val="24"/>
-          <w:lang w:val="en-IN" w:eastAsia="ja-JP"/>
-        </w:rPr>
+  <w:comment w:id="1" w:author="Harish Palanivel" w:date="2022-03-11T23:33:00Z" w:initials="HP">
+    <w:p>
+      <w:pPr>
+        <w:pStyle w:val="CommentText"/>
       </w:pPr>
       <w:r>
         <w:rPr>
@@ -3095,705 +4181,38 @@
         <w:annotationRef/>
       </w:r>
       <w:r>
-        <w:rPr>
-          <w:rFonts w:ascii="SFRM1200" w:hAnsi="SFRM1200" w:cs="SFRM1200"/>
-          <w:sz w:val="24"/>
-          <w:szCs w:val="24"/>
-          <w:lang w:val="en-IN" w:eastAsia="ja-JP"/>
-        </w:rPr>
-        <w:t>B. A. C. G. J. D. S. W. Keele, “Sequence learning,” 1998. [Online]. Available:</w:t>
-      </w:r>
-    </w:p>
+        <w:t>We can add our trained dataset</w:t>
+      </w:r>
+      <w:r>
+        <w:t>. Need to be change</w:t>
+      </w:r>
+      <w:r>
+        <w:t>d</w:t>
+      </w:r>
+    </w:p>
+  </w:comment>
+  <w:comment w:id="2" w:author="Harish Palanivel" w:date="2022-03-11T23:38:00Z" w:initials="HP">
     <w:p>
       <w:pPr>
         <w:pStyle w:val="CommentText"/>
-        <w:rPr>
-          <w:rFonts w:ascii="SFRM1200" w:hAnsi="SFRM1200" w:cs="SFRM1200"/>
-          <w:sz w:val="24"/>
-          <w:szCs w:val="24"/>
-          <w:lang w:val="en-IN" w:eastAsia="ja-JP"/>
-        </w:rPr>
-      </w:pPr>
-      <w:hyperlink r:id="rId1" w:history="1">
-        <w:r>
-          <w:rPr>
-            <w:rStyle w:val="Hyperlink"/>
-            <w:rFonts w:ascii="SFRM1200" w:hAnsi="SFRM1200" w:cs="SFRM1200"/>
-            <w:sz w:val="24"/>
-            <w:szCs w:val="24"/>
-            <w:lang w:val="en-IN" w:eastAsia="ja-JP"/>
-          </w:rPr>
-          <w:t>https://pubmed.ncbi.nlm.nih.gov/21227209</w:t>
-        </w:r>
-      </w:hyperlink>
-      <w:r>
-        <w:rPr>
-          <w:rFonts w:ascii="SFRM1200" w:hAnsi="SFRM1200" w:cs="SFRM1200"/>
-          <w:sz w:val="24"/>
-          <w:szCs w:val="24"/>
-          <w:lang w:val="en-IN" w:eastAsia="ja-JP"/>
-        </w:rPr>
-        <w:t xml:space="preserve"> and</w:t>
-      </w:r>
-    </w:p>
-    <w:p>
-      <w:pPr>
-        <w:autoSpaceDE w:val="0"/>
-        <w:autoSpaceDN w:val="0"/>
-        <w:adjustRightInd w:val="0"/>
-        <w:jc w:val="left"/>
-        <w:rPr>
-          <w:rFonts w:ascii="SFRM1200" w:hAnsi="SFRM1200" w:cs="SFRM1200"/>
-          <w:sz w:val="24"/>
-          <w:szCs w:val="24"/>
-          <w:lang w:val="en-IN" w:eastAsia="ja-JP"/>
-        </w:rPr>
-      </w:pPr>
-      <w:r>
-        <w:rPr>
-          <w:rFonts w:ascii="SFRM1200" w:hAnsi="SFRM1200" w:cs="SFRM1200"/>
-          <w:sz w:val="24"/>
-          <w:szCs w:val="24"/>
-          <w:lang w:val="en-IN" w:eastAsia="ja-JP"/>
-        </w:rPr>
-        <w:t>D. V. B. Michael D Mauk, “Sequence learning,” 2004. [Online]. Available:</w:t>
+      </w:pPr>
+      <w:r>
+        <w:rPr>
+          <w:rStyle w:val="CommentReference"/>
+        </w:rPr>
+        <w:annotationRef/>
+      </w:r>
+      <w:r>
+        <w:t>Check last sentence and we need to add the image and binarized image</w:t>
       </w:r>
     </w:p>
     <w:p>
       <w:pPr>
         <w:pStyle w:val="CommentText"/>
-        <w:rPr>
-          <w:rFonts w:ascii="SFRM1200" w:hAnsi="SFRM1200" w:cs="SFRM1200"/>
-          <w:sz w:val="24"/>
-          <w:szCs w:val="24"/>
-          <w:lang w:val="en-IN" w:eastAsia="ja-JP"/>
-        </w:rPr>
-      </w:pPr>
-      <w:r>
-        <w:rPr>
-          <w:rFonts w:ascii="SFRM1200" w:hAnsi="SFRM1200" w:cs="SFRM1200"/>
-          <w:sz w:val="24"/>
-          <w:szCs w:val="24"/>
-          <w:lang w:val="en-IN" w:eastAsia="ja-JP"/>
-        </w:rPr>
-        <w:t>https://pubmed.ncbi.nlm.nih.gov/15217335</w:t>
-      </w:r>
-    </w:p>
-    <w:p>
-      <w:pPr>
-        <w:pStyle w:val="CommentText"/>
       </w:pPr>
     </w:p>
   </w:comment>
-  <w:comment w:id="2" w:author="Harish Palanivel" w:date="2022-03-11T14:09:00Z" w:initials="HP">
-    <w:p>
-      <w:pPr>
-        <w:autoSpaceDE w:val="0"/>
-        <w:autoSpaceDN w:val="0"/>
-        <w:adjustRightInd w:val="0"/>
-        <w:jc w:val="left"/>
-        <w:rPr>
-          <w:rFonts w:ascii="SFRM1200" w:hAnsi="SFRM1200" w:cs="SFRM1200"/>
-          <w:sz w:val="24"/>
-          <w:szCs w:val="24"/>
-          <w:lang w:val="en-IN" w:eastAsia="ja-JP"/>
-        </w:rPr>
-      </w:pPr>
-      <w:r>
-        <w:rPr>
-          <w:rStyle w:val="CommentReference"/>
-        </w:rPr>
-        <w:annotationRef/>
-      </w:r>
-      <w:r>
-        <w:rPr>
-          <w:rFonts w:ascii="SFRM1200" w:hAnsi="SFRM1200" w:cs="SFRM1200"/>
-          <w:sz w:val="24"/>
-          <w:szCs w:val="24"/>
-          <w:lang w:val="en-IN" w:eastAsia="ja-JP"/>
-        </w:rPr>
-        <w:t>B. H. J. L. R. .Rabiner, “An introduction to hidden markov models,” 1986.</w:t>
-      </w:r>
-    </w:p>
-    <w:p>
-      <w:pPr>
-        <w:autoSpaceDE w:val="0"/>
-        <w:autoSpaceDN w:val="0"/>
-        <w:adjustRightInd w:val="0"/>
-        <w:jc w:val="left"/>
-        <w:rPr>
-          <w:rFonts w:ascii="SFRM1200" w:hAnsi="SFRM1200" w:cs="SFRM1200"/>
-          <w:sz w:val="24"/>
-          <w:szCs w:val="24"/>
-          <w:lang w:val="en-IN" w:eastAsia="ja-JP"/>
-        </w:rPr>
-      </w:pPr>
-      <w:r>
-        <w:rPr>
-          <w:rFonts w:ascii="SFRM1200" w:hAnsi="SFRM1200" w:cs="SFRM1200"/>
-          <w:sz w:val="24"/>
-          <w:szCs w:val="24"/>
-          <w:lang w:val="en-IN" w:eastAsia="ja-JP"/>
-        </w:rPr>
-        <w:t>[Online]. Available: http://ai.stanford.edu/~pabbeel/depth_qual/Rabiner_</w:t>
-      </w:r>
-    </w:p>
-    <w:p>
-      <w:pPr>
-        <w:pStyle w:val="CommentText"/>
-        <w:rPr>
-          <w:rFonts w:ascii="SFRM1200" w:hAnsi="SFRM1200" w:cs="SFRM1200"/>
-          <w:sz w:val="24"/>
-          <w:szCs w:val="24"/>
-          <w:lang w:val="en-IN" w:eastAsia="ja-JP"/>
-        </w:rPr>
-      </w:pPr>
-      <w:r>
-        <w:rPr>
-          <w:rFonts w:ascii="SFRM1200" w:hAnsi="SFRM1200" w:cs="SFRM1200"/>
-          <w:sz w:val="24"/>
-          <w:szCs w:val="24"/>
-          <w:lang w:val="en-IN" w:eastAsia="ja-JP"/>
-        </w:rPr>
-        <w:t>Juang_hmms.pdf</w:t>
-      </w:r>
-    </w:p>
-    <w:p>
-      <w:pPr>
-        <w:pStyle w:val="CommentText"/>
-      </w:pPr>
-    </w:p>
-  </w:comment>
-  <w:comment w:id="3" w:author="Harish Palanivel" w:date="2022-03-11T15:09:00Z" w:initials="HP">
-    <w:p>
-      <w:pPr>
-        <w:autoSpaceDE w:val="0"/>
-        <w:autoSpaceDN w:val="0"/>
-        <w:adjustRightInd w:val="0"/>
-        <w:jc w:val="left"/>
-        <w:rPr>
-          <w:rFonts w:ascii="SFRM1200" w:hAnsi="SFRM1200" w:cs="SFRM1200"/>
-          <w:sz w:val="24"/>
-          <w:szCs w:val="24"/>
-          <w:lang w:val="en-IN" w:eastAsia="ja-JP"/>
-        </w:rPr>
-      </w:pPr>
-      <w:r>
-        <w:rPr>
-          <w:rStyle w:val="CommentReference"/>
-        </w:rPr>
-        <w:annotationRef/>
-      </w:r>
-      <w:r>
-        <w:rPr>
-          <w:rFonts w:ascii="SFRM1200" w:hAnsi="SFRM1200" w:cs="SFRM1200"/>
-          <w:sz w:val="24"/>
-          <w:szCs w:val="24"/>
-          <w:lang w:val="en-IN" w:eastAsia="ja-JP"/>
-        </w:rPr>
-        <w:t>J. C. S. A. J. Hawkins, “Continuous online sequence learning with</w:t>
-      </w:r>
-    </w:p>
-    <w:p>
-      <w:pPr>
-        <w:autoSpaceDE w:val="0"/>
-        <w:autoSpaceDN w:val="0"/>
-        <w:adjustRightInd w:val="0"/>
-        <w:jc w:val="left"/>
-        <w:rPr>
-          <w:rFonts w:ascii="SFRM1200" w:hAnsi="SFRM1200" w:cs="SFRM1200"/>
-          <w:sz w:val="24"/>
-          <w:szCs w:val="24"/>
-          <w:lang w:val="en-IN" w:eastAsia="ja-JP"/>
-        </w:rPr>
-      </w:pPr>
-      <w:r>
-        <w:rPr>
-          <w:rFonts w:ascii="SFRM1200" w:hAnsi="SFRM1200" w:cs="SFRM1200"/>
-          <w:sz w:val="24"/>
-          <w:szCs w:val="24"/>
-          <w:lang w:val="en-IN" w:eastAsia="ja-JP"/>
-        </w:rPr>
-        <w:t>an unsupervised neural network model,” 2016. [Online]. Available: https:</w:t>
-      </w:r>
-    </w:p>
-    <w:p>
-      <w:pPr>
-        <w:pStyle w:val="CommentText"/>
-      </w:pPr>
-      <w:r>
-        <w:rPr>
-          <w:rFonts w:ascii="SFRM1200" w:hAnsi="SFRM1200" w:cs="SFRM1200"/>
-          <w:sz w:val="24"/>
-          <w:szCs w:val="24"/>
-          <w:lang w:val="en-IN" w:eastAsia="ja-JP"/>
-        </w:rPr>
-        <w:t>//pubmed.ncbi.nlm.nih.gov/27626963</w:t>
-      </w:r>
-    </w:p>
-  </w:comment>
-  <w:comment w:id="4" w:author="Harish Palanivel" w:date="2022-03-11T15:09:00Z" w:initials="HP">
-    <w:p>
-      <w:pPr>
-        <w:autoSpaceDE w:val="0"/>
-        <w:autoSpaceDN w:val="0"/>
-        <w:adjustRightInd w:val="0"/>
-        <w:jc w:val="left"/>
-        <w:rPr>
-          <w:rFonts w:ascii="SFRM1200" w:hAnsi="SFRM1200" w:cs="SFRM1200"/>
-          <w:sz w:val="24"/>
-          <w:szCs w:val="24"/>
-          <w:lang w:val="en-IN" w:eastAsia="ja-JP"/>
-        </w:rPr>
-      </w:pPr>
-      <w:r>
-        <w:rPr>
-          <w:rStyle w:val="CommentReference"/>
-        </w:rPr>
-        <w:annotationRef/>
-      </w:r>
-      <w:r>
-        <w:rPr>
-          <w:rFonts w:ascii="SFRM1200" w:hAnsi="SFRM1200" w:cs="SFRM1200"/>
-          <w:sz w:val="24"/>
-          <w:szCs w:val="24"/>
-          <w:lang w:val="en-IN" w:eastAsia="ja-JP"/>
-        </w:rPr>
-        <w:t>S. A. Jeff Hawkins, “Why neurons have thousands of synapses, a</w:t>
-      </w:r>
-    </w:p>
-    <w:p>
-      <w:pPr>
-        <w:autoSpaceDE w:val="0"/>
-        <w:autoSpaceDN w:val="0"/>
-        <w:adjustRightInd w:val="0"/>
-        <w:jc w:val="left"/>
-        <w:rPr>
-          <w:rFonts w:ascii="SFRM1200" w:hAnsi="SFRM1200" w:cs="SFRM1200"/>
-          <w:sz w:val="24"/>
-          <w:szCs w:val="24"/>
-          <w:lang w:val="en-IN" w:eastAsia="ja-JP"/>
-        </w:rPr>
-      </w:pPr>
-      <w:r>
-        <w:rPr>
-          <w:rFonts w:ascii="SFRM1200" w:hAnsi="SFRM1200" w:cs="SFRM1200"/>
-          <w:sz w:val="24"/>
-          <w:szCs w:val="24"/>
-          <w:lang w:val="en-IN" w:eastAsia="ja-JP"/>
-        </w:rPr>
-        <w:t>theory of sequence memory in neocortex,” 2016. [Online]. Available:</w:t>
-      </w:r>
-    </w:p>
-    <w:p>
-      <w:pPr>
-        <w:pStyle w:val="CommentText"/>
-        <w:rPr>
-          <w:rFonts w:ascii="SFRM1200" w:hAnsi="SFRM1200" w:cs="SFRM1200"/>
-          <w:sz w:val="24"/>
-          <w:szCs w:val="24"/>
-          <w:lang w:val="en-IN" w:eastAsia="ja-JP"/>
-        </w:rPr>
-      </w:pPr>
-      <w:hyperlink r:id="rId2" w:history="1">
-        <w:r>
-          <w:rPr>
-            <w:rStyle w:val="Hyperlink"/>
-            <w:rFonts w:ascii="SFRM1200" w:hAnsi="SFRM1200" w:cs="SFRM1200"/>
-            <w:sz w:val="24"/>
-            <w:szCs w:val="24"/>
-            <w:lang w:val="en-IN" w:eastAsia="ja-JP"/>
-          </w:rPr>
-          <w:t>https://www.frontiersin.org/articles/10.3389/fncir.2016.00023/full</w:t>
-        </w:r>
-      </w:hyperlink>
-    </w:p>
-    <w:p>
-      <w:pPr>
-        <w:pStyle w:val="CommentText"/>
-      </w:pPr>
-    </w:p>
-  </w:comment>
-  <w:comment w:id="5" w:author="Harish Palanivel" w:date="2022-03-11T17:05:00Z" w:initials="HP">
-    <w:p>
-      <w:pPr>
-        <w:autoSpaceDE w:val="0"/>
-        <w:autoSpaceDN w:val="0"/>
-        <w:adjustRightInd w:val="0"/>
-        <w:jc w:val="left"/>
-        <w:rPr>
-          <w:rFonts w:ascii="SFRM1200" w:hAnsi="SFRM1200" w:cs="SFRM1200"/>
-          <w:sz w:val="24"/>
-          <w:szCs w:val="24"/>
-          <w:lang w:val="en-IN" w:eastAsia="ja-JP"/>
-        </w:rPr>
-      </w:pPr>
-      <w:r>
-        <w:rPr>
-          <w:rStyle w:val="CommentReference"/>
-        </w:rPr>
-        <w:annotationRef/>
-      </w:r>
-      <w:r>
-        <w:rPr>
-          <w:rFonts w:ascii="SFRM1200" w:hAnsi="SFRM1200" w:cs="SFRM1200"/>
-          <w:sz w:val="24"/>
-          <w:szCs w:val="24"/>
-          <w:lang w:val="en-IN" w:eastAsia="ja-JP"/>
-        </w:rPr>
-        <w:t>“Neocortexlayersimageref http://brainmind.com/neocortex.html.” [Online].</w:t>
-      </w:r>
-    </w:p>
-    <w:p>
-      <w:pPr>
-        <w:pStyle w:val="CommentText"/>
-        <w:rPr>
-          <w:rFonts w:ascii="SFRM1200" w:hAnsi="SFRM1200" w:cs="SFRM1200"/>
-          <w:sz w:val="24"/>
-          <w:szCs w:val="24"/>
-          <w:lang w:val="en-IN" w:eastAsia="ja-JP"/>
-        </w:rPr>
-      </w:pPr>
-      <w:r>
-        <w:rPr>
-          <w:rFonts w:ascii="SFRM1200" w:hAnsi="SFRM1200" w:cs="SFRM1200"/>
-          <w:sz w:val="24"/>
-          <w:szCs w:val="24"/>
-          <w:lang w:val="en-IN" w:eastAsia="ja-JP"/>
-        </w:rPr>
-        <w:t xml:space="preserve">Available: </w:t>
-      </w:r>
-      <w:hyperlink r:id="rId3" w:history="1">
-        <w:r>
-          <w:rPr>
-            <w:rStyle w:val="Hyperlink"/>
-            <w:rFonts w:ascii="SFRM1200" w:hAnsi="SFRM1200" w:cs="SFRM1200"/>
-            <w:sz w:val="24"/>
-            <w:szCs w:val="24"/>
-            <w:lang w:val="en-IN" w:eastAsia="ja-JP"/>
-          </w:rPr>
-          <w:t>http://brainmind.com/Neocortex.html</w:t>
-        </w:r>
-      </w:hyperlink>
-      <w:r>
-        <w:rPr>
-          <w:rFonts w:ascii="SFRM1200" w:hAnsi="SFRM1200" w:cs="SFRM1200"/>
-          <w:sz w:val="24"/>
-          <w:szCs w:val="24"/>
-          <w:lang w:val="en-IN" w:eastAsia="ja-JP"/>
-        </w:rPr>
-        <w:t xml:space="preserve"> </w:t>
-      </w:r>
-    </w:p>
-    <w:p>
-      <w:pPr>
-        <w:pStyle w:val="CommentText"/>
-      </w:pPr>
-      <w:r>
-        <w:rPr>
-          <w:rFonts w:ascii="SFRM1200" w:hAnsi="SFRM1200" w:cs="SFRM1200"/>
-          <w:sz w:val="24"/>
-          <w:szCs w:val="24"/>
-          <w:lang w:val="en-IN" w:eastAsia="ja-JP"/>
-        </w:rPr>
-        <w:t>Depends if we need it</w:t>
-      </w:r>
-    </w:p>
-  </w:comment>
-  <w:comment w:id="7" w:author="Harish Palanivel" w:date="2022-03-11T17:24:00Z" w:initials="HP">
-    <w:p>
-      <w:pPr>
-        <w:autoSpaceDE w:val="0"/>
-        <w:autoSpaceDN w:val="0"/>
-        <w:adjustRightInd w:val="0"/>
-        <w:jc w:val="left"/>
-        <w:rPr>
-          <w:rFonts w:ascii="SFRM1200" w:hAnsi="SFRM1200" w:cs="SFRM1200"/>
-          <w:sz w:val="24"/>
-          <w:szCs w:val="24"/>
-          <w:lang w:val="en-IN" w:eastAsia="ja-JP"/>
-        </w:rPr>
-      </w:pPr>
-      <w:r>
-        <w:rPr>
-          <w:rStyle w:val="CommentReference"/>
-        </w:rPr>
-        <w:annotationRef/>
-      </w:r>
-      <w:r>
-        <w:rPr>
-          <w:rFonts w:ascii="SFRM1200" w:hAnsi="SFRM1200" w:cs="SFRM1200"/>
-          <w:sz w:val="24"/>
-          <w:szCs w:val="24"/>
-          <w:lang w:val="en-IN" w:eastAsia="ja-JP"/>
-        </w:rPr>
-        <w:t>K. J. Hole, “The htm learning algorithm,” 2016. [Online]. Available:</w:t>
-      </w:r>
-    </w:p>
-    <w:p>
-      <w:pPr>
-        <w:pStyle w:val="CommentText"/>
-      </w:pPr>
-      <w:hyperlink r:id="rId4" w:history="1">
-        <w:r>
-          <w:rPr>
-            <w:rStyle w:val="Hyperlink"/>
-            <w:rFonts w:ascii="SFRM1200" w:hAnsi="SFRM1200" w:cs="SFRM1200"/>
-            <w:sz w:val="24"/>
-            <w:szCs w:val="24"/>
-            <w:lang w:val="en-IN" w:eastAsia="ja-JP"/>
-          </w:rPr>
-          <w:t>https://link.springer.com/chapter/10.1007/978-3-319-30070-2_11</w:t>
-        </w:r>
-      </w:hyperlink>
-      <w:r>
-        <w:rPr>
-          <w:rFonts w:ascii="SFRM1200" w:hAnsi="SFRM1200" w:cs="SFRM1200"/>
-          <w:sz w:val="24"/>
-          <w:szCs w:val="24"/>
-          <w:lang w:val="en-IN" w:eastAsia="ja-JP"/>
-        </w:rPr>
-        <w:t xml:space="preserve"> </w:t>
-      </w:r>
-    </w:p>
-  </w:comment>
-  <w:comment w:id="6" w:author="Harish Palanivel" w:date="2022-03-11T17:31:00Z" w:initials="HP">
-    <w:p>
-      <w:pPr>
-        <w:autoSpaceDE w:val="0"/>
-        <w:autoSpaceDN w:val="0"/>
-        <w:adjustRightInd w:val="0"/>
-        <w:jc w:val="left"/>
-        <w:rPr>
-          <w:rFonts w:ascii="SFRM1200" w:hAnsi="SFRM1200" w:cs="SFRM1200"/>
-          <w:sz w:val="24"/>
-          <w:szCs w:val="24"/>
-          <w:lang w:val="en-IN" w:eastAsia="ja-JP"/>
-        </w:rPr>
-      </w:pPr>
-      <w:r>
-        <w:rPr>
-          <w:rStyle w:val="CommentReference"/>
-        </w:rPr>
-        <w:annotationRef/>
-      </w:r>
-      <w:r>
-        <w:rPr>
-          <w:rFonts w:ascii="SFRM1200" w:hAnsi="SFRM1200" w:cs="SFRM1200"/>
-          <w:sz w:val="24"/>
-          <w:szCs w:val="24"/>
-          <w:lang w:val="en-IN" w:eastAsia="ja-JP"/>
-        </w:rPr>
-        <w:t>K. J. Hole, “The htm learning algorithm,” 2016. [Online]. Available:</w:t>
-      </w:r>
-    </w:p>
-    <w:p>
-      <w:pPr>
-        <w:pStyle w:val="CommentText"/>
-      </w:pPr>
-      <w:hyperlink r:id="rId5" w:history="1">
-        <w:r>
-          <w:rPr>
-            <w:rStyle w:val="Hyperlink"/>
-            <w:rFonts w:ascii="SFRM1200" w:hAnsi="SFRM1200" w:cs="SFRM1200"/>
-            <w:sz w:val="24"/>
-            <w:szCs w:val="24"/>
-            <w:lang w:val="en-IN" w:eastAsia="ja-JP"/>
-          </w:rPr>
-          <w:t>https://link.springer.com/chapter/10.1007/978-3-319-30070-2_11</w:t>
-        </w:r>
-      </w:hyperlink>
-      <w:r>
-        <w:rPr>
-          <w:rFonts w:ascii="SFRM1200" w:hAnsi="SFRM1200" w:cs="SFRM1200"/>
-          <w:sz w:val="24"/>
-          <w:szCs w:val="24"/>
-          <w:lang w:val="en-IN" w:eastAsia="ja-JP"/>
-        </w:rPr>
-        <w:t xml:space="preserve"> </w:t>
-      </w:r>
-    </w:p>
-  </w:comment>
-  <w:comment w:id="8" w:author="Harish Palanivel" w:date="2022-03-11T22:32:00Z" w:initials="HP">
-    <w:p>
-      <w:pPr>
-        <w:autoSpaceDE w:val="0"/>
-        <w:autoSpaceDN w:val="0"/>
-        <w:adjustRightInd w:val="0"/>
-        <w:jc w:val="left"/>
-        <w:rPr>
-          <w:rFonts w:ascii="SFRM1200" w:hAnsi="SFRM1200" w:cs="SFRM1200"/>
-          <w:sz w:val="24"/>
-          <w:szCs w:val="24"/>
-          <w:lang w:val="en-IN" w:eastAsia="ja-JP"/>
-        </w:rPr>
-      </w:pPr>
-      <w:r>
-        <w:rPr>
-          <w:rStyle w:val="CommentReference"/>
-        </w:rPr>
-        <w:annotationRef/>
-      </w:r>
-      <w:r>
-        <w:rPr>
-          <w:rFonts w:ascii="SFRM1200" w:hAnsi="SFRM1200" w:cs="SFRM1200"/>
-          <w:sz w:val="24"/>
-          <w:szCs w:val="24"/>
-          <w:lang w:val="en-IN" w:eastAsia="ja-JP"/>
-        </w:rPr>
-        <w:t>S. A. Jeff Hawkins, “Why neurons have thousands of synapses, a</w:t>
-      </w:r>
-    </w:p>
-    <w:p>
-      <w:pPr>
-        <w:autoSpaceDE w:val="0"/>
-        <w:autoSpaceDN w:val="0"/>
-        <w:adjustRightInd w:val="0"/>
-        <w:jc w:val="left"/>
-        <w:rPr>
-          <w:rFonts w:ascii="SFRM1200" w:hAnsi="SFRM1200" w:cs="SFRM1200"/>
-          <w:sz w:val="24"/>
-          <w:szCs w:val="24"/>
-          <w:lang w:val="en-IN" w:eastAsia="ja-JP"/>
-        </w:rPr>
-      </w:pPr>
-      <w:r>
-        <w:rPr>
-          <w:rFonts w:ascii="SFRM1200" w:hAnsi="SFRM1200" w:cs="SFRM1200"/>
-          <w:sz w:val="24"/>
-          <w:szCs w:val="24"/>
-          <w:lang w:val="en-IN" w:eastAsia="ja-JP"/>
-        </w:rPr>
-        <w:t>theory of sequence memory in neocortex,” 2016. [Online]. Available:</w:t>
-      </w:r>
-    </w:p>
-    <w:p>
-      <w:pPr>
-        <w:pStyle w:val="CommentText"/>
-      </w:pPr>
-      <w:hyperlink r:id="rId6" w:history="1">
-        <w:r>
-          <w:rPr>
-            <w:rStyle w:val="Hyperlink"/>
-            <w:rFonts w:ascii="SFRM1200" w:hAnsi="SFRM1200" w:cs="SFRM1200"/>
-            <w:sz w:val="24"/>
-            <w:szCs w:val="24"/>
-            <w:lang w:val="en-IN" w:eastAsia="ja-JP"/>
-          </w:rPr>
-          <w:t>https://www.frontiersin.org/articles/10.3389/fncir.2016.00023/full</w:t>
-        </w:r>
-      </w:hyperlink>
-      <w:r>
-        <w:rPr>
-          <w:rFonts w:ascii="SFRM1200" w:hAnsi="SFRM1200" w:cs="SFRM1200"/>
-          <w:sz w:val="24"/>
-          <w:szCs w:val="24"/>
-          <w:lang w:val="en-IN" w:eastAsia="ja-JP"/>
-        </w:rPr>
-        <w:t xml:space="preserve"> </w:t>
-      </w:r>
-    </w:p>
-  </w:comment>
-  <w:comment w:id="9" w:author="Harish Palanivel" w:date="2022-03-11T23:27:00Z" w:initials="HP">
-    <w:p>
-      <w:pPr>
-        <w:autoSpaceDE w:val="0"/>
-        <w:autoSpaceDN w:val="0"/>
-        <w:adjustRightInd w:val="0"/>
-        <w:jc w:val="left"/>
-        <w:rPr>
-          <w:rFonts w:ascii="SFRM1200" w:hAnsi="SFRM1200" w:cs="SFRM1200"/>
-          <w:sz w:val="24"/>
-          <w:szCs w:val="24"/>
-          <w:lang w:val="en-IN" w:eastAsia="ja-JP"/>
-        </w:rPr>
-      </w:pPr>
-      <w:r>
-        <w:rPr>
-          <w:rStyle w:val="CommentReference"/>
-        </w:rPr>
-        <w:annotationRef/>
-      </w:r>
-      <w:r>
-        <w:rPr>
-          <w:rFonts w:ascii="SFRM1200" w:hAnsi="SFRM1200" w:cs="SFRM1200"/>
-          <w:sz w:val="24"/>
-          <w:szCs w:val="24"/>
-          <w:lang w:val="en-IN" w:eastAsia="ja-JP"/>
-        </w:rPr>
-        <w:t>“Cancer sequences dataset,” 2019. [Online]. Available: https://archive.ics.uci.</w:t>
-      </w:r>
-    </w:p>
-    <w:p>
-      <w:pPr>
-        <w:pStyle w:val="CommentText"/>
-        <w:rPr>
-          <w:rFonts w:ascii="SFRM1200" w:hAnsi="SFRM1200" w:cs="SFRM1200"/>
-          <w:sz w:val="24"/>
-          <w:szCs w:val="24"/>
-          <w:lang w:val="en-IN" w:eastAsia="ja-JP"/>
-        </w:rPr>
-      </w:pPr>
-      <w:r>
-        <w:rPr>
-          <w:rFonts w:ascii="SFRM1200" w:hAnsi="SFRM1200" w:cs="SFRM1200"/>
-          <w:sz w:val="24"/>
-          <w:szCs w:val="24"/>
-          <w:lang w:val="en-IN" w:eastAsia="ja-JP"/>
-        </w:rPr>
-        <w:t>edu/ml/datasets/Anticancer+peptides</w:t>
-      </w:r>
-    </w:p>
-    <w:p>
-      <w:pPr>
-        <w:pStyle w:val="CommentText"/>
-      </w:pPr>
-    </w:p>
-  </w:comment>
-  <w:comment w:id="10" w:author="Harish Palanivel" w:date="2022-03-11T23:33:00Z" w:initials="HP">
-    <w:p>
-      <w:pPr>
-        <w:pStyle w:val="CommentText"/>
-      </w:pPr>
-      <w:r>
-        <w:rPr>
-          <w:rStyle w:val="CommentReference"/>
-        </w:rPr>
-        <w:annotationRef/>
-      </w:r>
-      <w:r>
-        <w:t>We can add our trained dataset</w:t>
-      </w:r>
-      <w:r>
-        <w:t>. Need to be change</w:t>
-      </w:r>
-      <w:r>
-        <w:t>d</w:t>
-      </w:r>
-    </w:p>
-  </w:comment>
-  <w:comment w:id="11" w:author="Harish Palanivel" w:date="2022-03-11T23:38:00Z" w:initials="HP">
-    <w:p>
-      <w:pPr>
-        <w:pStyle w:val="CommentText"/>
-      </w:pPr>
-      <w:r>
-        <w:rPr>
-          <w:rStyle w:val="CommentReference"/>
-        </w:rPr>
-        <w:annotationRef/>
-      </w:r>
-      <w:r>
-        <w:t>Check last sentence and we need to add the image and binarized image</w:t>
-      </w:r>
-    </w:p>
-    <w:p>
-      <w:pPr>
-        <w:pStyle w:val="CommentText"/>
-      </w:pPr>
-    </w:p>
-  </w:comment>
-  <w:comment w:id="12" w:author="Harish Palanivel" w:date="2022-03-12T08:09:00Z" w:initials="HP">
+  <w:comment w:id="3" w:author="Harish Palanivel" w:date="2022-03-12T08:09:00Z" w:initials="HP">
     <w:p>
       <w:pPr>
         <w:pStyle w:val="CommentText"/>
@@ -3815,11 +4234,10 @@
       </w:pPr>
     </w:p>
   </w:comment>
-  <w:comment w:id="13" w:author="Harish Palanivel" w:date="2022-03-12T08:18:00Z" w:initials="HP">
+  <w:comment w:id="4" w:author="Harish Palanivel" w:date="2022-03-12T08:25:00Z" w:initials="HP">
     <w:p>
       <w:pPr>
         <w:pStyle w:val="CommentText"/>
-        <w:jc w:val="both"/>
       </w:pPr>
       <w:r>
         <w:rPr>
@@ -3828,11 +4246,22 @@
         <w:annotationRef/>
       </w:r>
       <w:r>
-        <w:t>Created flow needs to be added</w:t>
+        <w:t xml:space="preserve">Refer </w:t>
+      </w:r>
+      <w:proofErr w:type="spellStart"/>
+      <w:r>
+        <w:t>vyas</w:t>
+      </w:r>
+      <w:proofErr w:type="spellEnd"/>
+      <w:r>
+        <w:t xml:space="preserve"> report to the flow idea</w:t>
+      </w:r>
+      <w:r>
+        <w:t>. Here we need to use HTM image encoder.</w:t>
       </w:r>
     </w:p>
   </w:comment>
-  <w:comment w:id="14" w:author="Harish Palanivel" w:date="2022-03-12T08:25:00Z" w:initials="HP">
+  <w:comment w:id="5" w:author="Harish Palanivel" w:date="2022-03-12T08:41:00Z" w:initials="HP">
     <w:p>
       <w:pPr>
         <w:pStyle w:val="CommentText"/>
@@ -3844,26 +4273,19 @@
         <w:annotationRef/>
       </w:r>
       <w:r>
-        <w:t>Refer vyas report to the flow idea</w:t>
-      </w:r>
-      <w:r>
-        <w:t>. Here we need to use HTM image encoder.</w:t>
-      </w:r>
+        <w:t>Need to add our image from output window or console</w:t>
+      </w:r>
+    </w:p>
+    <w:p>
+      <w:pPr>
+        <w:pStyle w:val="CommentText"/>
+      </w:pPr>
     </w:p>
   </w:comment>
-  <w:comment w:id="15" w:author="Harish Palanivel" w:date="2022-03-12T08:33:00Z" w:initials="HP">
-    <w:p>
-      <w:pPr>
-        <w:autoSpaceDE w:val="0"/>
-        <w:autoSpaceDN w:val="0"/>
-        <w:adjustRightInd w:val="0"/>
-        <w:jc w:val="left"/>
-        <w:rPr>
-          <w:rFonts w:ascii="SFRM1200" w:hAnsi="SFRM1200" w:cs="SFRM1200"/>
-          <w:sz w:val="24"/>
-          <w:szCs w:val="24"/>
-          <w:lang w:val="en-IN" w:eastAsia="ja-JP"/>
-        </w:rPr>
+  <w:comment w:id="6" w:author="Harish Palanivel" w:date="2022-03-15T11:07:00Z" w:initials="HP">
+    <w:p>
+      <w:pPr>
+        <w:pStyle w:val="CommentText"/>
       </w:pPr>
       <w:r>
         <w:rPr>
@@ -3872,38 +4294,11 @@
         <w:annotationRef/>
       </w:r>
       <w:r>
-        <w:rPr>
-          <w:rFonts w:ascii="SFRM1200" w:hAnsi="SFRM1200" w:cs="SFRM1200"/>
-          <w:sz w:val="24"/>
-          <w:szCs w:val="24"/>
-          <w:lang w:val="en-IN" w:eastAsia="ja-JP"/>
-        </w:rPr>
-        <w:t xml:space="preserve">Neocortexapi nuget package.” [Online]. Available: </w:t>
-      </w:r>
-      <w:hyperlink r:id="rId7" w:history="1">
-        <w:r>
-          <w:rPr>
-            <w:rStyle w:val="Hyperlink"/>
-            <w:rFonts w:ascii="SFRM1200" w:hAnsi="SFRM1200" w:cs="SFRM1200"/>
-            <w:sz w:val="24"/>
-            <w:szCs w:val="24"/>
-            <w:lang w:val="en-IN" w:eastAsia="ja-JP"/>
-          </w:rPr>
-          <w:t>https://www.nuget.org/packages/NeoCortexApi/</w:t>
-        </w:r>
-      </w:hyperlink>
-      <w:r>
-        <w:rPr>
-          <w:rFonts w:ascii="SFRM1200" w:hAnsi="SFRM1200" w:cs="SFRM1200"/>
-          <w:sz w:val="24"/>
-          <w:szCs w:val="24"/>
-          <w:lang w:val="en-IN" w:eastAsia="ja-JP"/>
-        </w:rPr>
-        <w:t xml:space="preserve"> </w:t>
+        <w:t>Need to change</w:t>
       </w:r>
     </w:p>
   </w:comment>
-  <w:comment w:id="16" w:author="Harish Palanivel" w:date="2022-03-12T08:41:00Z" w:initials="HP">
+  <w:comment w:id="7" w:author="Harish Palanivel" w:date="2022-03-15T11:21:00Z" w:initials="HP">
     <w:p>
       <w:pPr>
         <w:pStyle w:val="CommentText"/>
@@ -3915,13 +4310,8 @@
         <w:annotationRef/>
       </w:r>
       <w:r>
-        <w:t>Need to add our image from output window or console</w:t>
-      </w:r>
-    </w:p>
-    <w:p>
-      <w:pPr>
-        <w:pStyle w:val="CommentText"/>
-      </w:pPr>
+        <w:t>Need to change and add short</w:t>
+      </w:r>
     </w:p>
   </w:comment>
 </w:comments>
@@ -3930,66 +4320,39 @@
 <file path=word/commentsExtended.xml><?xml version="1.0" encoding="utf-8"?>
 <w15:commentsEx xmlns:wpc="http://schemas.microsoft.com/office/word/2010/wordprocessingCanvas" xmlns:cx="http://schemas.microsoft.com/office/drawing/2014/chartex" xmlns:cx1="http://schemas.microsoft.com/office/drawing/2015/9/8/chartex" xmlns:cx2="http://schemas.microsoft.com/office/drawing/2015/10/21/chartex" xmlns:cx3="http://schemas.microsoft.com/office/drawing/2016/5/9/chartex" xmlns:cx4="http://schemas.microsoft.com/office/drawing/2016/5/10/chartex" xmlns:cx5="http://schemas.microsoft.com/office/drawing/2016/5/11/chartex" xmlns:cx6="http://schemas.microsoft.com/office/drawing/2016/5/12/chartex" xmlns:cx7="http://schemas.microsoft.com/office/drawing/2016/5/13/chartex" xmlns:cx8="http://schemas.microsoft.com/office/drawing/2016/5/14/chartex" xmlns:mc="http://schemas.openxmlformats.org/markup-compatibility/2006" xmlns:aink="http://schemas.microsoft.com/office/drawing/2016/ink" xmlns:am3d="http://schemas.microsoft.com/office/drawing/2017/model3d" xmlns:o="urn:schemas-microsoft-com:office:office" xmlns:r="http://schemas.openxmlformats.org/officeDocument/2006/relationships" xmlns:m="http://schemas.openxmlformats.org/officeDocument/2006/math" xmlns:v="urn:schemas-microsoft-com:vml" xmlns:wp14="http://schemas.microsoft.com/office/word/2010/wordprocessingDrawing" xmlns:wp="http://schemas.openxmlformats.org/drawingml/2006/wordprocessingDrawing" xmlns:w10="urn:schemas-microsoft-com:office:word" xmlns:w="http://schemas.openxmlformats.org/wordprocessingml/2006/main" xmlns:w14="http://schemas.microsoft.com/office/word/2010/wordml" xmlns:w15="http://schemas.microsoft.com/office/word/2012/wordml" xmlns:w16cex="http://schemas.microsoft.com/office/word/2018/wordml/cex" xmlns:w16cid="http://schemas.microsoft.com/office/word/2016/wordml/cid" xmlns:w16="http://schemas.microsoft.com/office/word/2018/wordml" xmlns:w16sdtdh="http://schemas.microsoft.com/office/word/2020/wordml/sdtdatahash" xmlns:w16se="http://schemas.microsoft.com/office/word/2015/wordml/symex" xmlns:wpg="http://schemas.microsoft.com/office/word/2010/wordprocessingGroup" xmlns:wpi="http://schemas.microsoft.com/office/word/2010/wordprocessingInk" xmlns:wne="http://schemas.microsoft.com/office/word/2006/wordml" xmlns:wps="http://schemas.microsoft.com/office/word/2010/wordprocessingShape" mc:Ignorable="w14 w15 w16se w16cid w16 w16cex w16sdtdh wp14">
   <w15:commentEx w15:paraId="16F14954" w15:done="0"/>
-  <w15:commentEx w15:paraId="641AED15" w15:done="0"/>
-  <w15:commentEx w15:paraId="18A3F9BC" w15:done="0"/>
-  <w15:commentEx w15:paraId="0C3635B3" w15:done="0"/>
-  <w15:commentEx w15:paraId="449C7F1D" w15:done="0"/>
-  <w15:commentEx w15:paraId="3E320B1E" w15:done="0"/>
-  <w15:commentEx w15:paraId="7236C93E" w15:done="0"/>
-  <w15:commentEx w15:paraId="41EF9B03" w15:done="0"/>
-  <w15:commentEx w15:paraId="5EC967A0" w15:done="0"/>
-  <w15:commentEx w15:paraId="3D5A7683" w15:done="0"/>
   <w15:commentEx w15:paraId="43D58DA6" w15:done="0"/>
   <w15:commentEx w15:paraId="442B6C81" w15:done="0"/>
   <w15:commentEx w15:paraId="10C60DB8" w15:done="0"/>
-  <w15:commentEx w15:paraId="0F2F7CC9" w15:done="0"/>
   <w15:commentEx w15:paraId="61E96BF5" w15:done="0"/>
-  <w15:commentEx w15:paraId="7F27A385" w15:done="0"/>
   <w15:commentEx w15:paraId="52F3716D" w15:done="0"/>
+  <w15:commentEx w15:paraId="5AFE6C49" w15:done="0"/>
+  <w15:commentEx w15:paraId="3D5E88BC" w15:done="0"/>
 </w15:commentsEx>
 </file>
 
 <file path=word/commentsExtensible.xml><?xml version="1.0" encoding="utf-8"?>
 <w16cex:commentsExtensible xmlns:wpc="http://schemas.microsoft.com/office/word/2010/wordprocessingCanvas" xmlns:cx="http://schemas.microsoft.com/office/drawing/2014/chartex" xmlns:cx1="http://schemas.microsoft.com/office/drawing/2015/9/8/chartex" xmlns:cx2="http://schemas.microsoft.com/office/drawing/2015/10/21/chartex" xmlns:cx3="http://schemas.microsoft.com/office/drawing/2016/5/9/chartex" xmlns:cx4="http://schemas.microsoft.com/office/drawing/2016/5/10/chartex" xmlns:cx5="http://schemas.microsoft.com/office/drawing/2016/5/11/chartex" xmlns:cx6="http://schemas.microsoft.com/office/drawing/2016/5/12/chartex" xmlns:cx7="http://schemas.microsoft.com/office/drawing/2016/5/13/chartex" xmlns:cx8="http://schemas.microsoft.com/office/drawing/2016/5/14/chartex" xmlns:mc="http://schemas.openxmlformats.org/markup-compatibility/2006" xmlns:aink="http://schemas.microsoft.com/office/drawing/2016/ink" xmlns:am3d="http://schemas.microsoft.com/office/drawing/2017/model3d" xmlns:o="urn:schemas-microsoft-com:office:office" xmlns:r="http://schemas.openxmlformats.org/officeDocument/2006/relationships" xmlns:m="http://schemas.openxmlformats.org/officeDocument/2006/math" xmlns:v="urn:schemas-microsoft-com:vml" xmlns:wp14="http://schemas.microsoft.com/office/word/2010/wordprocessingDrawing" xmlns:wp="http://schemas.openxmlformats.org/drawingml/2006/wordprocessingDrawing" xmlns:w10="urn:schemas-microsoft-com:office:word" xmlns:w="http://schemas.openxmlformats.org/wordprocessingml/2006/main" xmlns:w14="http://schemas.microsoft.com/office/word/2010/wordml" xmlns:w15="http://schemas.microsoft.com/office/word/2012/wordml" xmlns:w16cex="http://schemas.microsoft.com/office/word/2018/wordml/cex" xmlns:w16cid="http://schemas.microsoft.com/office/word/2016/wordml/cid" xmlns:w16="http://schemas.microsoft.com/office/word/2018/wordml" xmlns:w16sdtdh="http://schemas.microsoft.com/office/word/2020/wordml/sdtdatahash" xmlns:w16se="http://schemas.microsoft.com/office/word/2015/wordml/symex" xmlns:wpg="http://schemas.microsoft.com/office/word/2010/wordprocessingGroup" xmlns:wpi="http://schemas.microsoft.com/office/word/2010/wordprocessingInk" xmlns:wne="http://schemas.microsoft.com/office/word/2006/wordml" xmlns:wps="http://schemas.microsoft.com/office/word/2010/wordprocessingShape" mc:Ignorable="w14 w15 w16se w16cid w16 w16cex w16sdtdh wp14">
   <w16cex:commentExtensible w16cex:durableId="25D5B750" w16cex:dateUtc="2022-03-11T06:26:00Z"/>
-  <w16cex:commentExtensible w16cex:durableId="25D5D5DE" w16cex:dateUtc="2022-03-11T08:36:00Z"/>
-  <w16cex:commentExtensible w16cex:durableId="25D5D6AD" w16cex:dateUtc="2022-03-11T08:39:00Z"/>
-  <w16cex:commentExtensible w16cex:durableId="25D5E49B" w16cex:dateUtc="2022-03-11T09:39:00Z"/>
-  <w16cex:commentExtensible w16cex:durableId="25D5E4A2" w16cex:dateUtc="2022-03-11T09:39:00Z"/>
-  <w16cex:commentExtensible w16cex:durableId="25D5FFEB" w16cex:dateUtc="2022-03-11T11:35:00Z"/>
-  <w16cex:commentExtensible w16cex:durableId="25D60434" w16cex:dateUtc="2022-03-11T11:54:00Z"/>
-  <w16cex:commentExtensible w16cex:durableId="25D605DB" w16cex:dateUtc="2022-03-11T12:01:00Z"/>
-  <w16cex:commentExtensible w16cex:durableId="25D64C69" w16cex:dateUtc="2022-03-11T17:02:00Z"/>
-  <w16cex:commentExtensible w16cex:durableId="25D65955" w16cex:dateUtc="2022-03-11T17:57:00Z"/>
   <w16cex:commentExtensible w16cex:durableId="25D65AD8" w16cex:dateUtc="2022-03-11T18:03:00Z"/>
   <w16cex:commentExtensible w16cex:durableId="25D65BED" w16cex:dateUtc="2022-03-11T18:08:00Z"/>
   <w16cex:commentExtensible w16cex:durableId="25D6D3B3" w16cex:dateUtc="2022-03-12T02:39:00Z"/>
-  <w16cex:commentExtensible w16cex:durableId="25D6D5F1" w16cex:dateUtc="2022-03-12T02:48:00Z"/>
   <w16cex:commentExtensible w16cex:durableId="25D6D77F" w16cex:dateUtc="2022-03-12T02:55:00Z"/>
-  <w16cex:commentExtensible w16cex:durableId="25D6D967" w16cex:dateUtc="2022-03-12T03:03:00Z"/>
   <w16cex:commentExtensible w16cex:durableId="25D6DB1F" w16cex:dateUtc="2022-03-12T03:11:00Z"/>
+  <w16cex:commentExtensible w16cex:durableId="25DAF1D9" w16cex:dateUtc="2022-03-15T05:37:00Z"/>
+  <w16cex:commentExtensible w16cex:durableId="25DAF520" w16cex:dateUtc="2022-03-15T05:51:00Z"/>
 </w16cex:commentsExtensible>
 </file>
 
 <file path=word/commentsIds.xml><?xml version="1.0" encoding="utf-8"?>
 <w16cid:commentsIds xmlns:wpc="http://schemas.microsoft.com/office/word/2010/wordprocessingCanvas" xmlns:cx="http://schemas.microsoft.com/office/drawing/2014/chartex" xmlns:cx1="http://schemas.microsoft.com/office/drawing/2015/9/8/chartex" xmlns:cx2="http://schemas.microsoft.com/office/drawing/2015/10/21/chartex" xmlns:cx3="http://schemas.microsoft.com/office/drawing/2016/5/9/chartex" xmlns:cx4="http://schemas.microsoft.com/office/drawing/2016/5/10/chartex" xmlns:cx5="http://schemas.microsoft.com/office/drawing/2016/5/11/chartex" xmlns:cx6="http://schemas.microsoft.com/office/drawing/2016/5/12/chartex" xmlns:cx7="http://schemas.microsoft.com/office/drawing/2016/5/13/chartex" xmlns:cx8="http://schemas.microsoft.com/office/drawing/2016/5/14/chartex" xmlns:mc="http://schemas.openxmlformats.org/markup-compatibility/2006" xmlns:aink="http://schemas.microsoft.com/office/drawing/2016/ink" xmlns:am3d="http://schemas.microsoft.com/office/drawing/2017/model3d" xmlns:o="urn:schemas-microsoft-com:office:office" xmlns:r="http://schemas.openxmlformats.org/officeDocument/2006/relationships" xmlns:m="http://schemas.openxmlformats.org/officeDocument/2006/math" xmlns:v="urn:schemas-microsoft-com:vml" xmlns:wp14="http://schemas.microsoft.com/office/word/2010/wordprocessingDrawing" xmlns:wp="http://schemas.openxmlformats.org/drawingml/2006/wordprocessingDrawing" xmlns:w10="urn:schemas-microsoft-com:office:word" xmlns:w="http://schemas.openxmlformats.org/wordprocessingml/2006/main" xmlns:w14="http://schemas.microsoft.com/office/word/2010/wordml" xmlns:w15="http://schemas.microsoft.com/office/word/2012/wordml" xmlns:w16cex="http://schemas.microsoft.com/office/word/2018/wordml/cex" xmlns:w16cid="http://schemas.microsoft.com/office/word/2016/wordml/cid" xmlns:w16="http://schemas.microsoft.com/office/word/2018/wordml" xmlns:w16sdtdh="http://schemas.microsoft.com/office/word/2020/wordml/sdtdatahash" xmlns:w16se="http://schemas.microsoft.com/office/word/2015/wordml/symex" xmlns:wpg="http://schemas.microsoft.com/office/word/2010/wordprocessingGroup" xmlns:wpi="http://schemas.microsoft.com/office/word/2010/wordprocessingInk" xmlns:wne="http://schemas.microsoft.com/office/word/2006/wordml" xmlns:wps="http://schemas.microsoft.com/office/word/2010/wordprocessingShape" mc:Ignorable="w14 w15 w16se w16cid w16 w16cex w16sdtdh wp14">
   <w16cid:commentId w16cid:paraId="16F14954" w16cid:durableId="25D5B750"/>
-  <w16cid:commentId w16cid:paraId="641AED15" w16cid:durableId="25D5D5DE"/>
-  <w16cid:commentId w16cid:paraId="18A3F9BC" w16cid:durableId="25D5D6AD"/>
-  <w16cid:commentId w16cid:paraId="0C3635B3" w16cid:durableId="25D5E49B"/>
-  <w16cid:commentId w16cid:paraId="449C7F1D" w16cid:durableId="25D5E4A2"/>
-  <w16cid:commentId w16cid:paraId="3E320B1E" w16cid:durableId="25D5FFEB"/>
-  <w16cid:commentId w16cid:paraId="7236C93E" w16cid:durableId="25D60434"/>
-  <w16cid:commentId w16cid:paraId="41EF9B03" w16cid:durableId="25D605DB"/>
-  <w16cid:commentId w16cid:paraId="5EC967A0" w16cid:durableId="25D64C69"/>
-  <w16cid:commentId w16cid:paraId="3D5A7683" w16cid:durableId="25D65955"/>
   <w16cid:commentId w16cid:paraId="43D58DA6" w16cid:durableId="25D65AD8"/>
   <w16cid:commentId w16cid:paraId="442B6C81" w16cid:durableId="25D65BED"/>
   <w16cid:commentId w16cid:paraId="10C60DB8" w16cid:durableId="25D6D3B3"/>
-  <w16cid:commentId w16cid:paraId="0F2F7CC9" w16cid:durableId="25D6D5F1"/>
   <w16cid:commentId w16cid:paraId="61E96BF5" w16cid:durableId="25D6D77F"/>
-  <w16cid:commentId w16cid:paraId="7F27A385" w16cid:durableId="25D6D967"/>
   <w16cid:commentId w16cid:paraId="52F3716D" w16cid:durableId="25D6DB1F"/>
+  <w16cid:commentId w16cid:paraId="5AFE6C49" w16cid:durableId="25DAF1D9"/>
+  <w16cid:commentId w16cid:paraId="3D5E88BC" w16cid:durableId="25DAF520"/>
 </w16cid:commentsIds>
 </file>
 
@@ -4105,8 +4468,21 @@
             <w:pStyle w:val="Header"/>
           </w:pPr>
           <w:r>
-            <w:t>by Damir Dobric / Andreas Pech</w:t>
+            <w:t xml:space="preserve">by Damir </w:t>
           </w:r>
+          <w:proofErr w:type="spellStart"/>
+          <w:r>
+            <w:t>Dobric</w:t>
+          </w:r>
+          <w:proofErr w:type="spellEnd"/>
+          <w:r>
+            <w:t xml:space="preserve"> / Andreas </w:t>
+          </w:r>
+          <w:proofErr w:type="spellStart"/>
+          <w:r>
+            <w:t>Pech</w:t>
+          </w:r>
+          <w:proofErr w:type="spellEnd"/>
         </w:p>
         <w:p>
           <w:pPr>

</xml_diff>